<commit_message>
preguntas de 4 a 7/8
</commit_message>
<xml_diff>
--- a/TP 3 - Django.docx
+++ b/TP 3 - Django.docx
@@ -46,7 +46,7 @@
       <w:pPr>
         <w:numPr>
           <w:ilvl w:val="0"/>
-          <w:numId w:val="1"/>
+          <w:numId w:val="2"/>
         </w:numPr>
         <w:ind w:left="720" w:hanging="360"/>
         <w:jc w:val="both"/>
@@ -63,7 +63,25 @@
           <w:szCs w:val="20"/>
           <w:rtl w:val="0"/>
         </w:rPr>
-        <w:t xml:space="preserve">¿Qué es Django y por qué lo usaríamos?</w:t>
+        <w:t xml:space="preserve">¿Qué es Django y por qué lo </w:t>
+      </w:r>
+      <w:r>
+        <w:rPr>
+          <w:rFonts w:ascii="Roboto Mono" w:cs="Roboto Mono" w:eastAsia="Roboto Mono" w:hAnsi="Roboto Mono"/>
+          <w:sz w:val="20"/>
+          <w:szCs w:val="20"/>
+          <w:rtl w:val="0"/>
+        </w:rPr>
+        <w:t xml:space="preserve">usaríamos</w:t>
+      </w:r>
+      <w:r>
+        <w:rPr>
+          <w:rFonts w:ascii="Roboto Mono" w:cs="Roboto Mono" w:eastAsia="Roboto Mono" w:hAnsi="Roboto Mono"/>
+          <w:sz w:val="20"/>
+          <w:szCs w:val="20"/>
+          <w:rtl w:val="0"/>
+        </w:rPr>
+        <w:t xml:space="preserve">?</w:t>
       </w:r>
     </w:p>
     <w:p>
@@ -144,7 +162,25 @@
           <w:szCs w:val="20"/>
           <w:rtl w:val="0"/>
         </w:rPr>
-        <w:t xml:space="preserve">Con Django, puedes llevar tus aplicaciones web desde una idea hasta su lanzamiento en cuestión de horas. Django se encarga de gran parte de las complicaciones del desarrollo web, para poder concentrarte en escribir tu aplicación sin tener que invertir demasiado tiempo. Es gratuito y de código abierto</w:t>
+        <w:t xml:space="preserve">Con Django, </w:t>
+      </w:r>
+      <w:r>
+        <w:rPr>
+          <w:rFonts w:ascii="Roboto Mono" w:cs="Roboto Mono" w:eastAsia="Roboto Mono" w:hAnsi="Roboto Mono"/>
+          <w:sz w:val="20"/>
+          <w:szCs w:val="20"/>
+          <w:rtl w:val="0"/>
+        </w:rPr>
+        <w:t xml:space="preserve">podes</w:t>
+      </w:r>
+      <w:r>
+        <w:rPr>
+          <w:rFonts w:ascii="Roboto Mono" w:cs="Roboto Mono" w:eastAsia="Roboto Mono" w:hAnsi="Roboto Mono"/>
+          <w:sz w:val="20"/>
+          <w:szCs w:val="20"/>
+          <w:rtl w:val="0"/>
+        </w:rPr>
+        <w:t xml:space="preserve"> llevar tus aplicaciones web desde una idea hasta su lanzamiento en cuestión de horas. Django se encarga de gran parte de las complicaciones del desarrollo web, para poder concentrarte en escribir tu aplicación sin tener que invertir demasiado tiempo. Es gratuito y de código abierto</w:t>
       </w:r>
       <w:r>
         <w:rPr>
@@ -260,7 +296,7 @@
       <w:pPr>
         <w:numPr>
           <w:ilvl w:val="0"/>
-          <w:numId w:val="1"/>
+          <w:numId w:val="2"/>
         </w:numPr>
         <w:ind w:left="720" w:hanging="360"/>
         <w:jc w:val="both"/>
@@ -362,7 +398,26 @@
           <w:szCs w:val="20"/>
           <w:rtl w:val="0"/>
         </w:rPr>
-        <w:t xml:space="preserve">La arquitectura Modelo-Vista-Plantilla, también conocida como MVT, es un patrón de diseño de software dentro de Django que separa las capas de una aplicación web en distintos componentes. </w:t>
+        <w:t xml:space="preserve">La arquitectura </w:t>
+      </w:r>
+      <w:r>
+        <w:rPr>
+          <w:rFonts w:ascii="Roboto Mono" w:cs="Roboto Mono" w:eastAsia="Roboto Mono" w:hAnsi="Roboto Mono"/>
+          <w:i w:val="1"/>
+          <w:sz w:val="20"/>
+          <w:szCs w:val="20"/>
+          <w:rtl w:val="0"/>
+        </w:rPr>
+        <w:t xml:space="preserve">Model-Template-View</w:t>
+      </w:r>
+      <w:r>
+        <w:rPr>
+          <w:rFonts w:ascii="Roboto Mono" w:cs="Roboto Mono" w:eastAsia="Roboto Mono" w:hAnsi="Roboto Mono"/>
+          <w:sz w:val="20"/>
+          <w:szCs w:val="20"/>
+          <w:rtl w:val="0"/>
+        </w:rPr>
+        <w:t xml:space="preserve">, también conocida como MVT, es un patrón de diseño de software dentro de Django que separa las capas de una aplicación web en distintos componentes. </w:t>
       </w:r>
     </w:p>
     <w:p>
@@ -394,7 +449,26 @@
           <w:szCs w:val="20"/>
           <w:rtl w:val="0"/>
         </w:rPr>
-        <w:t xml:space="preserve">El primero es el modelo,que m</w:t>
+        <w:t xml:space="preserve">El primero es el </w:t>
+      </w:r>
+      <w:r>
+        <w:rPr>
+          <w:rFonts w:ascii="Roboto Mono" w:cs="Roboto Mono" w:eastAsia="Roboto Mono" w:hAnsi="Roboto Mono"/>
+          <w:i w:val="1"/>
+          <w:sz w:val="20"/>
+          <w:szCs w:val="20"/>
+          <w:rtl w:val="0"/>
+        </w:rPr>
+        <w:t xml:space="preserve">Model</w:t>
+      </w:r>
+      <w:r>
+        <w:rPr>
+          <w:rFonts w:ascii="Roboto Mono" w:cs="Roboto Mono" w:eastAsia="Roboto Mono" w:hAnsi="Roboto Mono"/>
+          <w:sz w:val="20"/>
+          <w:szCs w:val="20"/>
+          <w:rtl w:val="0"/>
+        </w:rPr>
+        <w:t xml:space="preserve">,que m</w:t>
       </w:r>
       <w:r>
         <w:rPr>
@@ -435,29 +509,79 @@
           <w:szCs w:val="20"/>
           <w:rtl w:val="0"/>
         </w:rPr>
-        <w:t xml:space="preserve">Posteriormente, la vista,es un enlace entre el </w:t>
-      </w:r>
-      <w:r>
-        <w:rPr>
-          <w:rFonts w:ascii="Roboto Mono" w:cs="Roboto Mono" w:eastAsia="Roboto Mono" w:hAnsi="Roboto Mono"/>
-          <w:sz w:val="20"/>
-          <w:szCs w:val="20"/>
-          <w:rtl w:val="0"/>
-        </w:rPr>
-        <w:t xml:space="preserve">modelo</w:t>
-      </w:r>
-      <w:r>
-        <w:rPr>
-          <w:rFonts w:ascii="Roboto Mono" w:cs="Roboto Mono" w:eastAsia="Roboto Mono" w:hAnsi="Roboto Mono"/>
-          <w:sz w:val="20"/>
-          <w:szCs w:val="20"/>
-          <w:rtl w:val="0"/>
-        </w:rPr>
-        <w:t xml:space="preserve"> y el </w:t>
-      </w:r>
-      <w:r>
-        <w:rPr>
-          <w:rFonts w:ascii="Roboto Mono" w:cs="Roboto Mono" w:eastAsia="Roboto Mono" w:hAnsi="Roboto Mono"/>
+        <w:t xml:space="preserve">Posteriormente, la </w:t>
+      </w:r>
+      <w:r>
+        <w:rPr>
+          <w:rFonts w:ascii="Roboto Mono" w:cs="Roboto Mono" w:eastAsia="Roboto Mono" w:hAnsi="Roboto Mono"/>
+          <w:i w:val="1"/>
+          <w:sz w:val="20"/>
+          <w:szCs w:val="20"/>
+          <w:rtl w:val="0"/>
+        </w:rPr>
+        <w:t xml:space="preserve">View</w:t>
+      </w:r>
+      <w:r>
+        <w:rPr>
+          <w:rFonts w:ascii="Roboto Mono" w:cs="Roboto Mono" w:eastAsia="Roboto Mono" w:hAnsi="Roboto Mono"/>
+          <w:sz w:val="20"/>
+          <w:szCs w:val="20"/>
+          <w:rtl w:val="0"/>
+        </w:rPr>
+        <w:t xml:space="preserve">,es un enlace entre el </w:t>
+      </w:r>
+      <w:r>
+        <w:rPr>
+          <w:rFonts w:ascii="Roboto Mono" w:cs="Roboto Mono" w:eastAsia="Roboto Mono" w:hAnsi="Roboto Mono"/>
+          <w:i w:val="1"/>
+          <w:sz w:val="20"/>
+          <w:szCs w:val="20"/>
+          <w:rtl w:val="0"/>
+        </w:rPr>
+        <w:t xml:space="preserve">Model</w:t>
+      </w:r>
+      <w:r>
+        <w:rPr>
+          <w:rFonts w:ascii="Roboto Mono" w:cs="Roboto Mono" w:eastAsia="Roboto Mono" w:hAnsi="Roboto Mono"/>
+          <w:i w:val="1"/>
+          <w:sz w:val="20"/>
+          <w:szCs w:val="20"/>
+          <w:rtl w:val="0"/>
+        </w:rPr>
+        <w:t xml:space="preserve"> </w:t>
+      </w:r>
+      <w:r>
+        <w:rPr>
+          <w:rFonts w:ascii="Roboto Mono" w:cs="Roboto Mono" w:eastAsia="Roboto Mono" w:hAnsi="Roboto Mono"/>
+          <w:sz w:val="20"/>
+          <w:szCs w:val="20"/>
+          <w:rtl w:val="0"/>
+        </w:rPr>
+        <w:t xml:space="preserve">y el </w:t>
+      </w:r>
+      <w:r>
+        <w:rPr>
+          <w:rFonts w:ascii="Roboto Mono" w:cs="Roboto Mono" w:eastAsia="Roboto Mono" w:hAnsi="Roboto Mono"/>
+          <w:i w:val="1"/>
+          <w:sz w:val="20"/>
+          <w:szCs w:val="20"/>
+          <w:rtl w:val="0"/>
+        </w:rPr>
+        <w:t xml:space="preserve">Template</w:t>
+      </w:r>
+      <w:r>
+        <w:rPr>
+          <w:rFonts w:ascii="Roboto Mono" w:cs="Roboto Mono" w:eastAsia="Roboto Mono" w:hAnsi="Roboto Mono"/>
+          <w:sz w:val="20"/>
+          <w:szCs w:val="20"/>
+          <w:rtl w:val="0"/>
+        </w:rPr>
+        <w:t xml:space="preserve">. Decide qué información será mostrada y por cual </w:t>
+      </w:r>
+      <w:r>
+        <w:rPr>
+          <w:rFonts w:ascii="Roboto Mono" w:cs="Roboto Mono" w:eastAsia="Roboto Mono" w:hAnsi="Roboto Mono"/>
+          <w:i w:val="1"/>
           <w:sz w:val="20"/>
           <w:szCs w:val="20"/>
           <w:rtl w:val="0"/>
@@ -471,16 +595,7 @@
           <w:szCs w:val="20"/>
           <w:rtl w:val="0"/>
         </w:rPr>
-        <w:t xml:space="preserve">. Decide qué información será mostrada y por cual </w:t>
-      </w:r>
-      <w:r>
-        <w:rPr>
-          <w:rFonts w:ascii="Roboto Mono" w:cs="Roboto Mono" w:eastAsia="Roboto Mono" w:hAnsi="Roboto Mono"/>
-          <w:sz w:val="20"/>
-          <w:szCs w:val="20"/>
-          <w:rtl w:val="0"/>
-        </w:rPr>
-        <w:t xml:space="preserve">template.</w:t>
+        <w:t xml:space="preserve">.</w:t>
       </w:r>
     </w:p>
     <w:p>
@@ -512,7 +627,7 @@
           <w:szCs w:val="20"/>
           <w:rtl w:val="0"/>
         </w:rPr>
-        <w:t xml:space="preserve">Por último, el template decide cómo será mostrada la información.</w:t>
+        <w:t xml:space="preserve">Por último, el Template decide cómo será mostrada la información.</w:t>
       </w:r>
     </w:p>
     <w:p>
@@ -576,7 +691,197 @@
           <w:szCs w:val="20"/>
           <w:rtl w:val="0"/>
         </w:rPr>
-        <w:t xml:space="preserve">MVC divide la responsabilidad entre el Modelo, la Vista y el Controlador, mientras que MVT asigna roles diferentes al Modelo, la Vista y la Plantilla. La diferencia más notable es que en MVT, la Vista procesa las solicitudes y se coordina con el Modelo, mientras que en MVC, el Controlador desempeña esa función.</w:t>
+        <w:t xml:space="preserve">MVC divide la responsabilidad entre el </w:t>
+      </w:r>
+      <w:r>
+        <w:rPr>
+          <w:rFonts w:ascii="Roboto Mono" w:cs="Roboto Mono" w:eastAsia="Roboto Mono" w:hAnsi="Roboto Mono"/>
+          <w:i w:val="1"/>
+          <w:sz w:val="20"/>
+          <w:szCs w:val="20"/>
+          <w:rtl w:val="0"/>
+        </w:rPr>
+        <w:t xml:space="preserve">Model</w:t>
+      </w:r>
+      <w:r>
+        <w:rPr>
+          <w:rFonts w:ascii="Roboto Mono" w:cs="Roboto Mono" w:eastAsia="Roboto Mono" w:hAnsi="Roboto Mono"/>
+          <w:sz w:val="20"/>
+          <w:szCs w:val="20"/>
+          <w:rtl w:val="0"/>
+        </w:rPr>
+        <w:t xml:space="preserve">, </w:t>
+      </w:r>
+      <w:r>
+        <w:rPr>
+          <w:rFonts w:ascii="Roboto Mono" w:cs="Roboto Mono" w:eastAsia="Roboto Mono" w:hAnsi="Roboto Mono"/>
+          <w:sz w:val="20"/>
+          <w:szCs w:val="20"/>
+          <w:rtl w:val="0"/>
+        </w:rPr>
+        <w:t xml:space="preserve">la </w:t>
+      </w:r>
+      <w:r>
+        <w:rPr>
+          <w:rFonts w:ascii="Roboto Mono" w:cs="Roboto Mono" w:eastAsia="Roboto Mono" w:hAnsi="Roboto Mono"/>
+          <w:i w:val="1"/>
+          <w:sz w:val="20"/>
+          <w:szCs w:val="20"/>
+          <w:rtl w:val="0"/>
+        </w:rPr>
+        <w:t xml:space="preserve">View</w:t>
+      </w:r>
+      <w:r>
+        <w:rPr>
+          <w:rFonts w:ascii="Roboto Mono" w:cs="Roboto Mono" w:eastAsia="Roboto Mono" w:hAnsi="Roboto Mono"/>
+          <w:i w:val="1"/>
+          <w:sz w:val="20"/>
+          <w:szCs w:val="20"/>
+          <w:rtl w:val="0"/>
+        </w:rPr>
+        <w:t xml:space="preserve"> </w:t>
+      </w:r>
+      <w:r>
+        <w:rPr>
+          <w:rFonts w:ascii="Roboto Mono" w:cs="Roboto Mono" w:eastAsia="Roboto Mono" w:hAnsi="Roboto Mono"/>
+          <w:sz w:val="20"/>
+          <w:szCs w:val="20"/>
+          <w:rtl w:val="0"/>
+        </w:rPr>
+        <w:t xml:space="preserve">y</w:t>
+      </w:r>
+      <w:r>
+        <w:rPr>
+          <w:rFonts w:ascii="Roboto Mono" w:cs="Roboto Mono" w:eastAsia="Roboto Mono" w:hAnsi="Roboto Mono"/>
+          <w:i w:val="1"/>
+          <w:sz w:val="20"/>
+          <w:szCs w:val="20"/>
+          <w:rtl w:val="0"/>
+        </w:rPr>
+        <w:t xml:space="preserve"> </w:t>
+      </w:r>
+      <w:r>
+        <w:rPr>
+          <w:rFonts w:ascii="Roboto Mono" w:cs="Roboto Mono" w:eastAsia="Roboto Mono" w:hAnsi="Roboto Mono"/>
+          <w:sz w:val="20"/>
+          <w:szCs w:val="20"/>
+          <w:rtl w:val="0"/>
+        </w:rPr>
+        <w:t xml:space="preserve">el </w:t>
+      </w:r>
+      <w:r>
+        <w:rPr>
+          <w:rFonts w:ascii="Roboto Mono" w:cs="Roboto Mono" w:eastAsia="Roboto Mono" w:hAnsi="Roboto Mono"/>
+          <w:i w:val="1"/>
+          <w:sz w:val="20"/>
+          <w:szCs w:val="20"/>
+          <w:rtl w:val="0"/>
+        </w:rPr>
+        <w:t xml:space="preserve">Controller</w:t>
+      </w:r>
+      <w:r>
+        <w:rPr>
+          <w:rFonts w:ascii="Roboto Mono" w:cs="Roboto Mono" w:eastAsia="Roboto Mono" w:hAnsi="Roboto Mono"/>
+          <w:sz w:val="20"/>
+          <w:szCs w:val="20"/>
+          <w:rtl w:val="0"/>
+        </w:rPr>
+        <w:t xml:space="preserve">, mientras que MVT asigna roles diferentes al </w:t>
+      </w:r>
+      <w:r>
+        <w:rPr>
+          <w:rFonts w:ascii="Roboto Mono" w:cs="Roboto Mono" w:eastAsia="Roboto Mono" w:hAnsi="Roboto Mono"/>
+          <w:i w:val="1"/>
+          <w:sz w:val="20"/>
+          <w:szCs w:val="20"/>
+          <w:rtl w:val="0"/>
+        </w:rPr>
+        <w:t xml:space="preserve">Model</w:t>
+      </w:r>
+      <w:r>
+        <w:rPr>
+          <w:rFonts w:ascii="Roboto Mono" w:cs="Roboto Mono" w:eastAsia="Roboto Mono" w:hAnsi="Roboto Mono"/>
+          <w:sz w:val="20"/>
+          <w:szCs w:val="20"/>
+          <w:rtl w:val="0"/>
+        </w:rPr>
+        <w:t xml:space="preserve">, la </w:t>
+      </w:r>
+      <w:r>
+        <w:rPr>
+          <w:rFonts w:ascii="Roboto Mono" w:cs="Roboto Mono" w:eastAsia="Roboto Mono" w:hAnsi="Roboto Mono"/>
+          <w:i w:val="1"/>
+          <w:sz w:val="20"/>
+          <w:szCs w:val="20"/>
+          <w:rtl w:val="0"/>
+        </w:rPr>
+        <w:t xml:space="preserve">View </w:t>
+      </w:r>
+      <w:r>
+        <w:rPr>
+          <w:rFonts w:ascii="Roboto Mono" w:cs="Roboto Mono" w:eastAsia="Roboto Mono" w:hAnsi="Roboto Mono"/>
+          <w:sz w:val="20"/>
+          <w:szCs w:val="20"/>
+          <w:rtl w:val="0"/>
+        </w:rPr>
+        <w:t xml:space="preserve">y el </w:t>
+      </w:r>
+      <w:r>
+        <w:rPr>
+          <w:rFonts w:ascii="Roboto Mono" w:cs="Roboto Mono" w:eastAsia="Roboto Mono" w:hAnsi="Roboto Mono"/>
+          <w:i w:val="1"/>
+          <w:sz w:val="20"/>
+          <w:szCs w:val="20"/>
+          <w:rtl w:val="0"/>
+        </w:rPr>
+        <w:t xml:space="preserve">Template</w:t>
+      </w:r>
+      <w:r>
+        <w:rPr>
+          <w:rFonts w:ascii="Roboto Mono" w:cs="Roboto Mono" w:eastAsia="Roboto Mono" w:hAnsi="Roboto Mono"/>
+          <w:sz w:val="20"/>
+          <w:szCs w:val="20"/>
+          <w:rtl w:val="0"/>
+        </w:rPr>
+        <w:t xml:space="preserve">. La diferencia más notable es que en MVT, la </w:t>
+      </w:r>
+      <w:r>
+        <w:rPr>
+          <w:rFonts w:ascii="Roboto Mono" w:cs="Roboto Mono" w:eastAsia="Roboto Mono" w:hAnsi="Roboto Mono"/>
+          <w:i w:val="1"/>
+          <w:sz w:val="20"/>
+          <w:szCs w:val="20"/>
+          <w:rtl w:val="0"/>
+        </w:rPr>
+        <w:t xml:space="preserve">View </w:t>
+      </w:r>
+      <w:r>
+        <w:rPr>
+          <w:rFonts w:ascii="Roboto Mono" w:cs="Roboto Mono" w:eastAsia="Roboto Mono" w:hAnsi="Roboto Mono"/>
+          <w:sz w:val="20"/>
+          <w:szCs w:val="20"/>
+          <w:rtl w:val="0"/>
+        </w:rPr>
+        <w:t xml:space="preserve">procesa las solicitudes y se coordina con el </w:t>
+      </w:r>
+      <w:r>
+        <w:rPr>
+          <w:rFonts w:ascii="Roboto Mono" w:cs="Roboto Mono" w:eastAsia="Roboto Mono" w:hAnsi="Roboto Mono"/>
+          <w:i w:val="1"/>
+          <w:sz w:val="20"/>
+          <w:szCs w:val="20"/>
+          <w:rtl w:val="0"/>
+        </w:rPr>
+        <w:t xml:space="preserve">Model</w:t>
+      </w:r>
+      <w:r>
+        <w:rPr>
+          <w:rFonts w:ascii="Roboto Mono" w:cs="Roboto Mono" w:eastAsia="Roboto Mono" w:hAnsi="Roboto Mono"/>
+          <w:sz w:val="20"/>
+          <w:szCs w:val="20"/>
+          <w:rtl w:val="0"/>
+        </w:rPr>
+        <w:t xml:space="preserve">, mientras que en MVC, el Controller desempeña esa función.</w:t>
       </w:r>
     </w:p>
     <w:p>
@@ -635,7 +940,7 @@
       <w:pPr>
         <w:numPr>
           <w:ilvl w:val="0"/>
-          <w:numId w:val="1"/>
+          <w:numId w:val="2"/>
         </w:numPr>
         <w:ind w:left="720" w:hanging="360"/>
         <w:jc w:val="both"/>
@@ -733,7 +1038,7 @@
       <w:pPr>
         <w:numPr>
           <w:ilvl w:val="0"/>
-          <w:numId w:val="1"/>
+          <w:numId w:val="2"/>
         </w:numPr>
         <w:ind w:left="720" w:hanging="360"/>
         <w:jc w:val="both"/>
@@ -831,7 +1136,12 @@
           <w:szCs w:val="20"/>
           <w:rtl w:val="0"/>
         </w:rPr>
-        <w:t xml:space="preserve">El ciclo de solicitud-respuesta de Django es un concepto fundamental que describe cómo el framework web Django procesa las solicitudes HTTP entrantes y genera las respuestas HTTP correspondientes. Este ciclo es el mecanismo principal mediante el cual Django gestiona las interacciones de los clientes y sirve aplicaciones web. A continuación, se explica el ciclo de solicitud-respuesta de Django:</w:t>
+        <w:t xml:space="preserve">Un servidor web es un conjunto de software y hardware que utiliza HTTP (Protocolo de Transferencia de Hipertexto) y otras reglas para responder a las solicitudes de los clientes generadas con la ayuda de la World Wide Web. Su función principal es mostrar el contenido del sitio web a los usuarios mediante el almacenamiento, el procesamiento y la distribución de páginas web.</w:t>
+      </w:r>
+      <w:r>
+        <w:rPr>
+          <w:rtl w:val="0"/>
+        </w:rPr>
       </w:r>
     </w:p>
     <w:p>
@@ -864,7 +1174,245 @@
           <w:szCs w:val="20"/>
           <w:rtl w:val="0"/>
         </w:rPr>
-        <w:t xml:space="preserve">https://clouddevs.com/django/request-response-cycle/#:~:text=Django's%20request%2Dresponse%20cycle%20is,and%20generates%20corresponding%20HTTP%20responses.</w:t>
+        <w:t xml:space="preserve">El flujo de </w:t>
+      </w:r>
+      <w:r>
+        <w:rPr>
+          <w:rFonts w:ascii="Roboto Mono" w:cs="Roboto Mono" w:eastAsia="Roboto Mono" w:hAnsi="Roboto Mono"/>
+          <w:i w:val="1"/>
+          <w:sz w:val="20"/>
+          <w:szCs w:val="20"/>
+          <w:rtl w:val="0"/>
+        </w:rPr>
+        <w:t xml:space="preserve">request-response</w:t>
+      </w:r>
+      <w:r>
+        <w:rPr>
+          <w:rFonts w:ascii="Roboto Mono" w:cs="Roboto Mono" w:eastAsia="Roboto Mono" w:hAnsi="Roboto Mono"/>
+          <w:sz w:val="20"/>
+          <w:szCs w:val="20"/>
+          <w:rtl w:val="0"/>
+        </w:rPr>
+        <w:t xml:space="preserve"> de Django es un concepto fundamental que describe cómo el </w:t>
+      </w:r>
+      <w:r>
+        <w:rPr>
+          <w:rFonts w:ascii="Roboto Mono" w:cs="Roboto Mono" w:eastAsia="Roboto Mono" w:hAnsi="Roboto Mono"/>
+          <w:i w:val="1"/>
+          <w:sz w:val="20"/>
+          <w:szCs w:val="20"/>
+          <w:rtl w:val="0"/>
+        </w:rPr>
+        <w:t xml:space="preserve">framework </w:t>
+      </w:r>
+      <w:r>
+        <w:rPr>
+          <w:rFonts w:ascii="Roboto Mono" w:cs="Roboto Mono" w:eastAsia="Roboto Mono" w:hAnsi="Roboto Mono"/>
+          <w:sz w:val="20"/>
+          <w:szCs w:val="20"/>
+          <w:rtl w:val="0"/>
+        </w:rPr>
+        <w:t xml:space="preserve">web Django procesa las solicitudes HTTP entrantes y genera las respuestas HTTP correspondientes. Este ciclo es el mecanismo principal mediante el cual Django gestiona las interacciones de los clientes y sirve aplicaciones web.Este flujo se conforma mediante una serie de pasos:</w:t>
+      </w:r>
+    </w:p>
+    <w:p>
+      <w:pPr>
+        <w:keepNext w:val="0"/>
+        <w:keepLines w:val="0"/>
+        <w:pageBreakBefore w:val="0"/>
+        <w:widowControl w:val="1"/>
+        <w:pBdr>
+          <w:top w:space="0" w:sz="0" w:val="nil"/>
+          <w:left w:space="0" w:sz="0" w:val="nil"/>
+          <w:bottom w:space="0" w:sz="0" w:val="nil"/>
+          <w:right w:space="0" w:sz="0" w:val="nil"/>
+          <w:between w:space="0" w:sz="0" w:val="nil"/>
+        </w:pBdr>
+        <w:shd w:fill="auto" w:val="clear"/>
+        <w:spacing w:after="0" w:before="0" w:line="276" w:lineRule="auto"/>
+        <w:ind w:left="0" w:right="0" w:firstLine="0"/>
+        <w:jc w:val="left"/>
+        <w:rPr>
+          <w:rFonts w:ascii="Roboto Mono" w:cs="Roboto Mono" w:eastAsia="Roboto Mono" w:hAnsi="Roboto Mono"/>
+          <w:sz w:val="20"/>
+          <w:szCs w:val="20"/>
+        </w:rPr>
+      </w:pPr>
+      <w:r>
+        <w:rPr>
+          <w:rFonts w:ascii="Roboto Mono" w:cs="Roboto Mono" w:eastAsia="Roboto Mono" w:hAnsi="Roboto Mono"/>
+          <w:sz w:val="20"/>
+          <w:szCs w:val="20"/>
+          <w:rtl w:val="0"/>
+        </w:rPr>
+        <w:t xml:space="preserve">C</w:t>
+      </w:r>
+      <w:r>
+        <w:rPr>
+          <w:rFonts w:ascii="Roboto Mono" w:cs="Roboto Mono" w:eastAsia="Roboto Mono" w:hAnsi="Roboto Mono"/>
+          <w:sz w:val="20"/>
+          <w:szCs w:val="20"/>
+          <w:rtl w:val="0"/>
+        </w:rPr>
+        <w:t xml:space="preserve">omienza cuando un cliente envía una solicitud HTTP a un servidor web con Django. Luego, se despacha la URL examinando la solicitud entrante de esta para determinar qué función de vista debe gestionarla.</w:t>
+      </w:r>
+    </w:p>
+    <w:p>
+      <w:pPr>
+        <w:keepNext w:val="0"/>
+        <w:keepLines w:val="0"/>
+        <w:pageBreakBefore w:val="0"/>
+        <w:widowControl w:val="1"/>
+        <w:pBdr>
+          <w:top w:space="0" w:sz="0" w:val="nil"/>
+          <w:left w:space="0" w:sz="0" w:val="nil"/>
+          <w:bottom w:space="0" w:sz="0" w:val="nil"/>
+          <w:right w:space="0" w:sz="0" w:val="nil"/>
+          <w:between w:space="0" w:sz="0" w:val="nil"/>
+        </w:pBdr>
+        <w:shd w:fill="auto" w:val="clear"/>
+        <w:spacing w:after="0" w:before="0" w:line="276" w:lineRule="auto"/>
+        <w:ind w:left="0" w:right="0" w:firstLine="0"/>
+        <w:jc w:val="left"/>
+        <w:rPr>
+          <w:rFonts w:ascii="Roboto Mono" w:cs="Roboto Mono" w:eastAsia="Roboto Mono" w:hAnsi="Roboto Mono"/>
+          <w:sz w:val="20"/>
+          <w:szCs w:val="20"/>
+        </w:rPr>
+      </w:pPr>
+      <w:r>
+        <w:rPr>
+          <w:rFonts w:ascii="Roboto Mono" w:cs="Roboto Mono" w:eastAsia="Roboto Mono" w:hAnsi="Roboto Mono"/>
+          <w:sz w:val="20"/>
+          <w:szCs w:val="20"/>
+          <w:rtl w:val="0"/>
+        </w:rPr>
+        <w:t xml:space="preserve">Una vez que el despachador de URL identifica la función de vista adecuada, la invoca, pasando la solicitud HTTP como argumento, es decir,se procesa la solicitud y se preparan datos para la respuesta. Más tarde, se prepara el objeto de respuesta HTTP, donde se encuentra el contenido que se enviará al cliente.</w:t>
+      </w:r>
+    </w:p>
+    <w:p>
+      <w:pPr>
+        <w:keepNext w:val="0"/>
+        <w:keepLines w:val="0"/>
+        <w:pageBreakBefore w:val="0"/>
+        <w:widowControl w:val="1"/>
+        <w:pBdr>
+          <w:top w:space="0" w:sz="0" w:val="nil"/>
+          <w:left w:space="0" w:sz="0" w:val="nil"/>
+          <w:bottom w:space="0" w:sz="0" w:val="nil"/>
+          <w:right w:space="0" w:sz="0" w:val="nil"/>
+          <w:between w:space="0" w:sz="0" w:val="nil"/>
+        </w:pBdr>
+        <w:shd w:fill="auto" w:val="clear"/>
+        <w:spacing w:after="0" w:before="0" w:line="276" w:lineRule="auto"/>
+        <w:ind w:left="0" w:right="0" w:firstLine="0"/>
+        <w:jc w:val="left"/>
+        <w:rPr>
+          <w:rFonts w:ascii="Roboto Mono" w:cs="Roboto Mono" w:eastAsia="Roboto Mono" w:hAnsi="Roboto Mono"/>
+          <w:sz w:val="20"/>
+          <w:szCs w:val="20"/>
+        </w:rPr>
+      </w:pPr>
+      <w:r>
+        <w:rPr>
+          <w:rFonts w:ascii="Roboto Mono" w:cs="Roboto Mono" w:eastAsia="Roboto Mono" w:hAnsi="Roboto Mono"/>
+          <w:sz w:val="20"/>
+          <w:szCs w:val="20"/>
+          <w:rtl w:val="0"/>
+        </w:rPr>
+        <w:t xml:space="preserve">Antes de enviar la respuesta al cliente, se ejecuta el middleware de Django. El </w:t>
+      </w:r>
+      <w:r>
+        <w:rPr>
+          <w:rFonts w:ascii="Roboto Mono" w:cs="Roboto Mono" w:eastAsia="Roboto Mono" w:hAnsi="Roboto Mono"/>
+          <w:i w:val="1"/>
+          <w:sz w:val="20"/>
+          <w:szCs w:val="20"/>
+          <w:rtl w:val="0"/>
+        </w:rPr>
+        <w:t xml:space="preserve">middleware</w:t>
+      </w:r>
+      <w:r>
+        <w:rPr>
+          <w:rFonts w:ascii="Roboto Mono" w:cs="Roboto Mono" w:eastAsia="Roboto Mono" w:hAnsi="Roboto Mono"/>
+          <w:sz w:val="20"/>
+          <w:szCs w:val="20"/>
+          <w:rtl w:val="0"/>
+        </w:rPr>
+        <w:t xml:space="preserve"> son funciones o clases que pueden realizar acciones como autenticación, modificación de solicitudes/respuestas, registro, etc.Finalmente, la respuesta HTTP se envía al cliente a través de la red y el navegador web de este procesa la respuesta.</w:t>
+      </w:r>
+    </w:p>
+    <w:p>
+      <w:pPr>
+        <w:keepNext w:val="0"/>
+        <w:keepLines w:val="0"/>
+        <w:pageBreakBefore w:val="0"/>
+        <w:widowControl w:val="1"/>
+        <w:pBdr>
+          <w:top w:space="0" w:sz="0" w:val="nil"/>
+          <w:left w:space="0" w:sz="0" w:val="nil"/>
+          <w:bottom w:space="0" w:sz="0" w:val="nil"/>
+          <w:right w:space="0" w:sz="0" w:val="nil"/>
+          <w:between w:space="0" w:sz="0" w:val="nil"/>
+        </w:pBdr>
+        <w:shd w:fill="auto" w:val="clear"/>
+        <w:spacing w:after="0" w:before="0" w:line="276" w:lineRule="auto"/>
+        <w:ind w:left="0" w:right="0" w:firstLine="0"/>
+        <w:jc w:val="left"/>
+        <w:rPr>
+          <w:rFonts w:ascii="Roboto Mono" w:cs="Roboto Mono" w:eastAsia="Roboto Mono" w:hAnsi="Roboto Mono"/>
+          <w:sz w:val="20"/>
+          <w:szCs w:val="20"/>
+        </w:rPr>
+      </w:pPr>
+      <w:r>
+        <w:rPr>
+          <w:rFonts w:ascii="Roboto Mono" w:cs="Roboto Mono" w:eastAsia="Roboto Mono" w:hAnsi="Roboto Mono"/>
+          <w:sz w:val="20"/>
+          <w:szCs w:val="20"/>
+          <w:rtl w:val="0"/>
+        </w:rPr>
+        <w:t xml:space="preserve">Para que este flujo funcione correctamente, se necesita la ayuda del WSGI. Esta </w:t>
+      </w:r>
+      <w:r>
+        <w:rPr>
+          <w:rFonts w:ascii="Roboto Mono" w:cs="Roboto Mono" w:eastAsia="Roboto Mono" w:hAnsi="Roboto Mono"/>
+          <w:sz w:val="20"/>
+          <w:szCs w:val="20"/>
+          <w:rtl w:val="0"/>
+        </w:rPr>
+        <w:t xml:space="preserve">es una herramienta que se desarrolló para vincular un servidor web a un marco web. WSGI se divide en dos partes: el servidor y la aplicación. El servidor ejecuta la aplicación y ofrece una función de devolución de llamada a la aplicación para gestionar la respuesta WSGI. Mediante la devolución de llamada, la aplicación ejecuta la solicitud y devuelve el resultado al servidor.</w:t>
+      </w:r>
+    </w:p>
+    <w:p>
+      <w:pPr>
+        <w:keepNext w:val="0"/>
+        <w:keepLines w:val="0"/>
+        <w:pageBreakBefore w:val="0"/>
+        <w:widowControl w:val="1"/>
+        <w:pBdr>
+          <w:top w:space="0" w:sz="0" w:val="nil"/>
+          <w:left w:space="0" w:sz="0" w:val="nil"/>
+          <w:bottom w:space="0" w:sz="0" w:val="nil"/>
+          <w:right w:space="0" w:sz="0" w:val="nil"/>
+          <w:between w:space="0" w:sz="0" w:val="nil"/>
+        </w:pBdr>
+        <w:shd w:fill="auto" w:val="clear"/>
+        <w:spacing w:after="0" w:before="0" w:line="276" w:lineRule="auto"/>
+        <w:ind w:left="0" w:right="0" w:firstLine="0"/>
+        <w:jc w:val="left"/>
+        <w:rPr>
+          <w:rFonts w:ascii="Georgia" w:cs="Georgia" w:eastAsia="Georgia" w:hAnsi="Georgia"/>
+          <w:color w:val="242424"/>
+          <w:sz w:val="30"/>
+          <w:szCs w:val="30"/>
+          <w:highlight w:val="white"/>
+        </w:rPr>
+      </w:pPr>
+      <w:r>
+        <w:rPr>
+          <w:rtl w:val="0"/>
+        </w:rPr>
       </w:r>
     </w:p>
     <w:p>
@@ -903,7 +1451,7 @@
       <w:pPr>
         <w:numPr>
           <w:ilvl w:val="0"/>
-          <w:numId w:val="1"/>
+          <w:numId w:val="2"/>
         </w:numPr>
         <w:ind w:left="720" w:hanging="360"/>
         <w:jc w:val="both"/>
@@ -944,9 +1492,233 @@
     </w:p>
     <w:p>
       <w:pPr>
+        <w:ind w:left="0" w:firstLine="0"/>
+        <w:jc w:val="both"/>
+        <w:rPr>
+          <w:rFonts w:ascii="Roboto Mono" w:cs="Roboto Mono" w:eastAsia="Roboto Mono" w:hAnsi="Roboto Mono"/>
+          <w:sz w:val="20"/>
+          <w:szCs w:val="20"/>
+        </w:rPr>
+      </w:pPr>
+      <w:r>
+        <w:rPr>
+          <w:rtl w:val="0"/>
+        </w:rPr>
+      </w:r>
+    </w:p>
+    <w:p>
+      <w:pPr>
+        <w:keepNext w:val="0"/>
+        <w:keepLines w:val="0"/>
+        <w:pageBreakBefore w:val="0"/>
+        <w:widowControl w:val="1"/>
+        <w:pBdr>
+          <w:top w:space="0" w:sz="0" w:val="nil"/>
+          <w:left w:space="0" w:sz="0" w:val="nil"/>
+          <w:bottom w:space="0" w:sz="0" w:val="nil"/>
+          <w:right w:space="0" w:sz="0" w:val="nil"/>
+          <w:between w:space="0" w:sz="0" w:val="nil"/>
+        </w:pBdr>
+        <w:shd w:fill="auto" w:val="clear"/>
+        <w:spacing w:after="0" w:before="0" w:line="276" w:lineRule="auto"/>
+        <w:ind w:left="0" w:right="0" w:firstLine="0"/>
+        <w:jc w:val="left"/>
+        <w:rPr>
+          <w:rFonts w:ascii="Roboto Mono" w:cs="Roboto Mono" w:eastAsia="Roboto Mono" w:hAnsi="Roboto Mono"/>
+          <w:sz w:val="20"/>
+          <w:szCs w:val="20"/>
+        </w:rPr>
+      </w:pPr>
+      <w:r>
+        <w:rPr>
+          <w:rFonts w:ascii="Roboto Mono" w:cs="Roboto Mono" w:eastAsia="Roboto Mono" w:hAnsi="Roboto Mono"/>
+          <w:sz w:val="20"/>
+          <w:szCs w:val="20"/>
+          <w:rtl w:val="0"/>
+        </w:rPr>
+        <w:t xml:space="preserve">El </w:t>
+      </w:r>
+      <w:r>
+        <w:rPr>
+          <w:rFonts w:ascii="Roboto Mono" w:cs="Roboto Mono" w:eastAsia="Roboto Mono" w:hAnsi="Roboto Mono"/>
+          <w:sz w:val="20"/>
+          <w:szCs w:val="20"/>
+          <w:rtl w:val="0"/>
+        </w:rPr>
+        <w:t xml:space="preserve">Object-Relational Mapping</w:t>
+      </w:r>
+      <w:r>
+        <w:rPr>
+          <w:rFonts w:ascii="Roboto Mono" w:cs="Roboto Mono" w:eastAsia="Roboto Mono" w:hAnsi="Roboto Mono"/>
+          <w:sz w:val="20"/>
+          <w:szCs w:val="20"/>
+          <w:rtl w:val="0"/>
+        </w:rPr>
+        <w:t xml:space="preserve"> (ORM) es un patrón de diseño que ayuda a agilizar la comunicación entre </w:t>
+      </w:r>
+      <w:r>
+        <w:rPr>
+          <w:rFonts w:ascii="Roboto Mono" w:cs="Roboto Mono" w:eastAsia="Roboto Mono" w:hAnsi="Roboto Mono"/>
+          <w:sz w:val="20"/>
+          <w:szCs w:val="20"/>
+          <w:rtl w:val="0"/>
+        </w:rPr>
+        <w:t xml:space="preserve">bases de datos relacionales</w:t>
+      </w:r>
+      <w:r>
+        <w:rPr>
+          <w:rFonts w:ascii="Roboto Mono" w:cs="Roboto Mono" w:eastAsia="Roboto Mono" w:hAnsi="Roboto Mono"/>
+          <w:sz w:val="20"/>
+          <w:szCs w:val="20"/>
+          <w:rtl w:val="0"/>
+        </w:rPr>
+        <w:t xml:space="preserve"> y lenguajes de programación orientados a objetos como Java o </w:t>
+      </w:r>
+      <w:r>
+        <w:rPr>
+          <w:rFonts w:ascii="Roboto Mono" w:cs="Roboto Mono" w:eastAsia="Roboto Mono" w:hAnsi="Roboto Mono"/>
+          <w:sz w:val="20"/>
+          <w:szCs w:val="20"/>
+          <w:rtl w:val="0"/>
+        </w:rPr>
+        <w:t xml:space="preserve">Python</w:t>
+      </w:r>
+      <w:r>
+        <w:rPr>
+          <w:rFonts w:ascii="Roboto Mono" w:cs="Roboto Mono" w:eastAsia="Roboto Mono" w:hAnsi="Roboto Mono"/>
+          <w:sz w:val="20"/>
+          <w:szCs w:val="20"/>
+          <w:rtl w:val="0"/>
+        </w:rPr>
+        <w:t xml:space="preserve"> .</w:t>
+      </w:r>
+    </w:p>
+    <w:p>
+      <w:pPr>
+        <w:keepNext w:val="0"/>
+        <w:keepLines w:val="0"/>
+        <w:pageBreakBefore w:val="0"/>
+        <w:widowControl w:val="1"/>
+        <w:pBdr>
+          <w:top w:space="0" w:sz="0" w:val="nil"/>
+          <w:left w:space="0" w:sz="0" w:val="nil"/>
+          <w:bottom w:space="0" w:sz="0" w:val="nil"/>
+          <w:right w:space="0" w:sz="0" w:val="nil"/>
+          <w:between w:space="0" w:sz="0" w:val="nil"/>
+        </w:pBdr>
+        <w:shd w:fill="auto" w:val="clear"/>
+        <w:spacing w:after="0" w:before="0" w:line="276" w:lineRule="auto"/>
+        <w:ind w:left="0" w:right="0" w:firstLine="0"/>
+        <w:jc w:val="left"/>
+        <w:rPr>
+          <w:rFonts w:ascii="Roboto Mono" w:cs="Roboto Mono" w:eastAsia="Roboto Mono" w:hAnsi="Roboto Mono"/>
+          <w:sz w:val="20"/>
+          <w:szCs w:val="20"/>
+        </w:rPr>
+      </w:pPr>
+      <w:r>
+        <w:rPr>
+          <w:rFonts w:ascii="Roboto Mono" w:cs="Roboto Mono" w:eastAsia="Roboto Mono" w:hAnsi="Roboto Mono"/>
+          <w:sz w:val="20"/>
+          <w:szCs w:val="20"/>
+          <w:rtl w:val="0"/>
+        </w:rPr>
+        <w:t xml:space="preserve">ORM produce un mapa estructurado que revela las relaciones entre objetos y tablas o datos. </w:t>
+      </w:r>
+      <w:r>
+        <w:rPr>
+          <w:rFonts w:ascii="Roboto Mono" w:cs="Roboto Mono" w:eastAsia="Roboto Mono" w:hAnsi="Roboto Mono"/>
+          <w:sz w:val="20"/>
+          <w:szCs w:val="20"/>
+          <w:rtl w:val="0"/>
+        </w:rPr>
+        <w:t xml:space="preserve">Los objetos se convierten esencialmente en partes digeribles que una base de datos puede almacenar para su posterior recuperación. ORM conecta lenguajes o aplicaciones de programación</w:t>
+      </w:r>
+      <w:r>
+        <w:rPr>
+          <w:rFonts w:ascii="Roboto Mono" w:cs="Roboto Mono" w:eastAsia="Roboto Mono" w:hAnsi="Roboto Mono"/>
+          <w:sz w:val="20"/>
+          <w:szCs w:val="20"/>
+          <w:rtl w:val="0"/>
+        </w:rPr>
+        <w:t xml:space="preserve"> orientada a objetos con una base de datos relacional, comunicando cualquier cambio realizado en un objeto a la base de datos, que a su vez modifica los datos en consecuencia </w:t>
+      </w:r>
+    </w:p>
+    <w:p>
+      <w:pPr>
+        <w:keepNext w:val="0"/>
+        <w:keepLines w:val="0"/>
+        <w:pageBreakBefore w:val="0"/>
+        <w:widowControl w:val="1"/>
+        <w:pBdr>
+          <w:top w:space="0" w:sz="0" w:val="nil"/>
+          <w:left w:space="0" w:sz="0" w:val="nil"/>
+          <w:bottom w:space="0" w:sz="0" w:val="nil"/>
+          <w:right w:space="0" w:sz="0" w:val="nil"/>
+          <w:between w:space="0" w:sz="0" w:val="nil"/>
+        </w:pBdr>
+        <w:shd w:fill="auto" w:val="clear"/>
+        <w:spacing w:after="0" w:before="0" w:line="276" w:lineRule="auto"/>
+        <w:ind w:left="0" w:right="0" w:firstLine="0"/>
+        <w:jc w:val="left"/>
+        <w:rPr>
+          <w:rFonts w:ascii="Roboto Mono" w:cs="Roboto Mono" w:eastAsia="Roboto Mono" w:hAnsi="Roboto Mono"/>
+          <w:sz w:val="20"/>
+          <w:szCs w:val="20"/>
+        </w:rPr>
+      </w:pPr>
+      <w:r>
+        <w:rPr>
+          <w:rFonts w:ascii="Roboto Mono" w:cs="Roboto Mono" w:eastAsia="Roboto Mono" w:hAnsi="Roboto Mono"/>
+          <w:sz w:val="20"/>
+          <w:szCs w:val="20"/>
+          <w:rtl w:val="0"/>
+        </w:rPr>
+        <w:t xml:space="preserve">Dado que ORM supervisa y gestiona los cambios de interfaz, los desarrolladores no tienen que preocuparse por editar código constantemente. Esta técnica también permite a los equipos comprender la estructura de una base de datos sin necesidad de revisar el código, lo que facilita la comprensión de estados y códigos complejos generados por programas orientados a objetos.  </w:t>
+      </w:r>
+      <w:r>
+        <w:rPr>
+          <w:rtl w:val="0"/>
+        </w:rPr>
+      </w:r>
+    </w:p>
+    <w:p>
+      <w:pPr>
+        <w:ind w:left="0" w:firstLine="0"/>
+        <w:jc w:val="both"/>
+        <w:rPr>
+          <w:rFonts w:ascii="Roboto Mono" w:cs="Roboto Mono" w:eastAsia="Roboto Mono" w:hAnsi="Roboto Mono"/>
+          <w:sz w:val="20"/>
+          <w:szCs w:val="20"/>
+        </w:rPr>
+      </w:pPr>
+      <w:r>
+        <w:rPr>
+          <w:rtl w:val="0"/>
+        </w:rPr>
+      </w:r>
+    </w:p>
+    <w:p>
+      <w:pPr>
+        <w:ind w:left="0" w:firstLine="0"/>
+        <w:jc w:val="both"/>
+        <w:rPr>
+          <w:rFonts w:ascii="Roboto Mono" w:cs="Roboto Mono" w:eastAsia="Roboto Mono" w:hAnsi="Roboto Mono"/>
+          <w:sz w:val="20"/>
+          <w:szCs w:val="20"/>
+        </w:rPr>
+      </w:pPr>
+      <w:r>
+        <w:rPr>
+          <w:rtl w:val="0"/>
+        </w:rPr>
+      </w:r>
+    </w:p>
+    <w:p>
+      <w:pPr>
         <w:numPr>
           <w:ilvl w:val="0"/>
-          <w:numId w:val="1"/>
+          <w:numId w:val="2"/>
         </w:numPr>
         <w:ind w:left="720" w:hanging="360"/>
         <w:jc w:val="both"/>
@@ -987,9 +1759,262 @@
     </w:p>
     <w:p>
       <w:pPr>
+        <w:ind w:left="0" w:firstLine="0"/>
+        <w:jc w:val="both"/>
+        <w:rPr>
+          <w:rFonts w:ascii="Roboto Mono" w:cs="Roboto Mono" w:eastAsia="Roboto Mono" w:hAnsi="Roboto Mono"/>
+          <w:sz w:val="20"/>
+          <w:szCs w:val="20"/>
+        </w:rPr>
+      </w:pPr>
+      <w:r>
+        <w:rPr>
+          <w:rtl w:val="0"/>
+        </w:rPr>
+      </w:r>
+    </w:p>
+    <w:p>
+      <w:pPr>
+        <w:ind w:left="0" w:firstLine="0"/>
+        <w:jc w:val="both"/>
+        <w:rPr>
+          <w:rFonts w:ascii="Roboto Mono" w:cs="Roboto Mono" w:eastAsia="Roboto Mono" w:hAnsi="Roboto Mono"/>
+          <w:sz w:val="20"/>
+          <w:szCs w:val="20"/>
+        </w:rPr>
+      </w:pPr>
+      <w:r>
+        <w:rPr>
+          <w:rFonts w:ascii="Roboto Mono" w:cs="Roboto Mono" w:eastAsia="Roboto Mono" w:hAnsi="Roboto Mono"/>
+          <w:sz w:val="20"/>
+          <w:szCs w:val="20"/>
+          <w:rtl w:val="0"/>
+        </w:rPr>
+        <w:t xml:space="preserve">Los templates en Django son </w:t>
+      </w:r>
+      <w:r>
+        <w:rPr>
+          <w:rFonts w:ascii="Roboto Mono" w:cs="Roboto Mono" w:eastAsia="Roboto Mono" w:hAnsi="Roboto Mono"/>
+          <w:sz w:val="20"/>
+          <w:szCs w:val="20"/>
+          <w:rtl w:val="0"/>
+        </w:rPr>
+        <w:t xml:space="preserve">los archivos HTML que definen la estructura y el contenido de tu aplicación web. Actúan como la capa visual de tu aplicación, permitiéndote crear páginas web con elementos dinámicos. Estas plantillas se suelen usar con vistas y modelos de Django para crear aplicaciones web completas.</w:t>
+      </w:r>
+    </w:p>
+    <w:p>
+      <w:pPr>
+        <w:ind w:left="0" w:firstLine="0"/>
+        <w:jc w:val="both"/>
+        <w:rPr>
+          <w:rFonts w:ascii="Roboto Mono" w:cs="Roboto Mono" w:eastAsia="Roboto Mono" w:hAnsi="Roboto Mono"/>
+          <w:sz w:val="20"/>
+          <w:szCs w:val="20"/>
+        </w:rPr>
+      </w:pPr>
+      <w:r>
+        <w:rPr>
+          <w:rFonts w:ascii="Roboto Mono" w:cs="Roboto Mono" w:eastAsia="Roboto Mono" w:hAnsi="Roboto Mono"/>
+          <w:sz w:val="20"/>
+          <w:szCs w:val="20"/>
+          <w:rtl w:val="0"/>
+        </w:rPr>
+        <w:t xml:space="preserve">Las</w:t>
+      </w:r>
+      <w:r>
+        <w:rPr>
+          <w:rFonts w:ascii="Roboto Mono" w:cs="Roboto Mono" w:eastAsia="Roboto Mono" w:hAnsi="Roboto Mono"/>
+          <w:sz w:val="20"/>
+          <w:szCs w:val="20"/>
+          <w:rtl w:val="0"/>
+        </w:rPr>
+        <w:t xml:space="preserve"> plantillas de</w:t>
+      </w:r>
+      <w:r>
+        <w:rPr>
+          <w:rFonts w:ascii="Roboto Mono" w:cs="Roboto Mono" w:eastAsia="Roboto Mono" w:hAnsi="Roboto Mono"/>
+          <w:sz w:val="20"/>
+          <w:szCs w:val="20"/>
+          <w:rtl w:val="0"/>
+        </w:rPr>
+        <w:t xml:space="preserve"> Django permiten separar el </w:t>
+      </w:r>
+      <w:r>
+        <w:rPr>
+          <w:rFonts w:ascii="Roboto Mono" w:cs="Roboto Mono" w:eastAsia="Roboto Mono" w:hAnsi="Roboto Mono"/>
+          <w:sz w:val="20"/>
+          <w:szCs w:val="20"/>
+          <w:rtl w:val="0"/>
+        </w:rPr>
+        <w:t xml:space="preserve">diseño </w:t>
+      </w:r>
+      <w:r>
+        <w:rPr>
+          <w:rFonts w:ascii="Roboto Mono" w:cs="Roboto Mono" w:eastAsia="Roboto Mono" w:hAnsi="Roboto Mono"/>
+          <w:sz w:val="20"/>
+          <w:szCs w:val="20"/>
+          <w:rtl w:val="0"/>
+        </w:rPr>
+        <w:t xml:space="preserve">de los datos de la </w:t>
+      </w:r>
+      <w:r>
+        <w:rPr>
+          <w:rFonts w:ascii="Roboto Mono" w:cs="Roboto Mono" w:eastAsia="Roboto Mono" w:hAnsi="Roboto Mono"/>
+          <w:sz w:val="20"/>
+          <w:szCs w:val="20"/>
+          <w:rtl w:val="0"/>
+        </w:rPr>
+        <w:t xml:space="preserve">lógica de la aplicación</w:t>
+      </w:r>
+      <w:r>
+        <w:rPr>
+          <w:rFonts w:ascii="Roboto Mono" w:cs="Roboto Mono" w:eastAsia="Roboto Mono" w:hAnsi="Roboto Mono"/>
+          <w:sz w:val="20"/>
+          <w:szCs w:val="20"/>
+          <w:rtl w:val="0"/>
+        </w:rPr>
+        <w:t xml:space="preserve">. Esto significa que se pueden crear </w:t>
+      </w:r>
+      <w:r>
+        <w:rPr>
+          <w:rFonts w:ascii="Roboto Mono" w:cs="Roboto Mono" w:eastAsia="Roboto Mono" w:hAnsi="Roboto Mono"/>
+          <w:sz w:val="20"/>
+          <w:szCs w:val="20"/>
+          <w:rtl w:val="0"/>
+        </w:rPr>
+        <w:t xml:space="preserve">plantillas </w:t>
+      </w:r>
+      <w:r>
+        <w:rPr>
+          <w:rFonts w:ascii="Roboto Mono" w:cs="Roboto Mono" w:eastAsia="Roboto Mono" w:hAnsi="Roboto Mono"/>
+          <w:sz w:val="20"/>
+          <w:szCs w:val="20"/>
+          <w:rtl w:val="0"/>
+        </w:rPr>
+        <w:t xml:space="preserve">HTML</w:t>
+      </w:r>
+      <w:r>
+        <w:rPr>
+          <w:rFonts w:ascii="Roboto Mono" w:cs="Roboto Mono" w:eastAsia="Roboto Mono" w:hAnsi="Roboto Mono"/>
+          <w:sz w:val="20"/>
+          <w:szCs w:val="20"/>
+          <w:rtl w:val="0"/>
+        </w:rPr>
+        <w:t xml:space="preserve"> que Django </w:t>
+      </w:r>
+      <w:r>
+        <w:rPr>
+          <w:rFonts w:ascii="Roboto Mono" w:cs="Roboto Mono" w:eastAsia="Roboto Mono" w:hAnsi="Roboto Mono"/>
+          <w:sz w:val="20"/>
+          <w:szCs w:val="20"/>
+          <w:rtl w:val="0"/>
+        </w:rPr>
+        <w:t xml:space="preserve">genera dinámicamente</w:t>
+      </w:r>
+      <w:r>
+        <w:rPr>
+          <w:rFonts w:ascii="Roboto Mono" w:cs="Roboto Mono" w:eastAsia="Roboto Mono" w:hAnsi="Roboto Mono"/>
+          <w:sz w:val="20"/>
+          <w:szCs w:val="20"/>
+          <w:rtl w:val="0"/>
+        </w:rPr>
+        <w:t xml:space="preserve"> a partir de los datos proporcionados. Para lograr esto, se necesita comprender ciertos aspectos de Django que incluyen: variables, etiquetas, filtros, herencia de plantillas y resultados. </w:t>
+      </w:r>
+    </w:p>
+    <w:p>
+      <w:pPr>
+        <w:ind w:left="0" w:firstLine="0"/>
+        <w:jc w:val="both"/>
+        <w:rPr>
+          <w:rFonts w:ascii="Roboto Mono" w:cs="Roboto Mono" w:eastAsia="Roboto Mono" w:hAnsi="Roboto Mono"/>
+          <w:sz w:val="20"/>
+          <w:szCs w:val="20"/>
+        </w:rPr>
+      </w:pPr>
+      <w:r>
+        <w:rPr>
+          <w:rFonts w:ascii="Roboto Mono" w:cs="Roboto Mono" w:eastAsia="Roboto Mono" w:hAnsi="Roboto Mono"/>
+          <w:sz w:val="20"/>
+          <w:szCs w:val="20"/>
+          <w:rtl w:val="0"/>
+        </w:rPr>
+        <w:t xml:space="preserve">Las etiquetas y filtros de plantilla de Django ofrecen una potente manera de generar resultados HTML reutilizables. Las plantillas se definen en su propio lenguaje para separar la lógica de negocio de la lógica de visualización. Las etiquetas son como las palabras clave y las funciones del lenguaje, mientras que los filtros permiten modificar los datos existentes antes de mostrarlos.  </w:t>
+      </w:r>
+      <w:r>
+        <w:rPr>
+          <w:rtl w:val="0"/>
+        </w:rPr>
+      </w:r>
+    </w:p>
+    <w:p>
+      <w:pPr>
+        <w:ind w:left="0" w:firstLine="0"/>
+        <w:jc w:val="both"/>
+        <w:rPr>
+          <w:rFonts w:ascii="Roboto Mono" w:cs="Roboto Mono" w:eastAsia="Roboto Mono" w:hAnsi="Roboto Mono"/>
+          <w:sz w:val="20"/>
+          <w:szCs w:val="20"/>
+        </w:rPr>
+      </w:pPr>
+      <w:r>
+        <w:rPr>
+          <w:rtl w:val="0"/>
+        </w:rPr>
+      </w:r>
+    </w:p>
+    <w:p>
+      <w:pPr>
+        <w:ind w:left="0" w:firstLine="0"/>
+        <w:jc w:val="both"/>
+        <w:rPr>
+          <w:rFonts w:ascii="Roboto Mono" w:cs="Roboto Mono" w:eastAsia="Roboto Mono" w:hAnsi="Roboto Mono"/>
+          <w:sz w:val="20"/>
+          <w:szCs w:val="20"/>
+        </w:rPr>
+      </w:pPr>
+      <w:r>
+        <w:rPr>
+          <w:rtl w:val="0"/>
+        </w:rPr>
+      </w:r>
+    </w:p>
+    <w:p>
+      <w:pPr>
+        <w:ind w:left="0" w:firstLine="0"/>
+        <w:jc w:val="both"/>
+        <w:rPr>
+          <w:rFonts w:ascii="Roboto Mono" w:cs="Roboto Mono" w:eastAsia="Roboto Mono" w:hAnsi="Roboto Mono"/>
+          <w:sz w:val="20"/>
+          <w:szCs w:val="20"/>
+        </w:rPr>
+      </w:pPr>
+      <w:r>
+        <w:rPr>
+          <w:rtl w:val="0"/>
+        </w:rPr>
+      </w:r>
+    </w:p>
+    <w:p>
+      <w:pPr>
+        <w:ind w:left="0" w:firstLine="0"/>
+        <w:jc w:val="both"/>
+        <w:rPr>
+          <w:rFonts w:ascii="Roboto Mono" w:cs="Roboto Mono" w:eastAsia="Roboto Mono" w:hAnsi="Roboto Mono"/>
+          <w:sz w:val="20"/>
+          <w:szCs w:val="20"/>
+        </w:rPr>
+      </w:pPr>
+      <w:r>
+        <w:rPr>
+          <w:rtl w:val="0"/>
+        </w:rPr>
+      </w:r>
+    </w:p>
+    <w:p>
+      <w:pPr>
         <w:numPr>
           <w:ilvl w:val="0"/>
-          <w:numId w:val="1"/>
+          <w:numId w:val="2"/>
         </w:numPr>
         <w:ind w:left="720" w:hanging="360"/>
         <w:jc w:val="both"/>
@@ -1054,7 +2079,7 @@
       <w:pPr>
         <w:numPr>
           <w:ilvl w:val="0"/>
-          <w:numId w:val="1"/>
+          <w:numId w:val="2"/>
         </w:numPr>
         <w:ind w:left="720" w:hanging="360"/>
         <w:jc w:val="both"/>
@@ -1134,7 +2159,7 @@
       <w:pPr>
         <w:numPr>
           <w:ilvl w:val="0"/>
-          <w:numId w:val="2"/>
+          <w:numId w:val="6"/>
         </w:numPr>
         <w:ind w:left="720" w:hanging="360"/>
         <w:jc w:val="both"/>
@@ -1787,13 +2812,92 @@
       <w:pPr>
         <w:rPr>
           <w:b w:val="1"/>
+          <w:sz w:val="24"/>
+          <w:szCs w:val="24"/>
           <w:u w:val="single"/>
         </w:rPr>
       </w:pPr>
       <w:r>
         <w:rPr>
-          <w:b w:val="1"/>
+          <w:rtl w:val="0"/>
+        </w:rPr>
+      </w:r>
+    </w:p>
+    <w:p>
+      <w:pPr>
+        <w:rPr>
+          <w:b w:val="1"/>
+          <w:sz w:val="24"/>
+          <w:szCs w:val="24"/>
           <w:u w:val="single"/>
+        </w:rPr>
+      </w:pPr>
+      <w:r>
+        <w:rPr>
+          <w:rtl w:val="0"/>
+        </w:rPr>
+      </w:r>
+    </w:p>
+    <w:p>
+      <w:pPr>
+        <w:rPr>
+          <w:b w:val="1"/>
+          <w:sz w:val="24"/>
+          <w:szCs w:val="24"/>
+          <w:u w:val="single"/>
+        </w:rPr>
+      </w:pPr>
+      <w:r>
+        <w:rPr>
+          <w:rtl w:val="0"/>
+        </w:rPr>
+      </w:r>
+    </w:p>
+    <w:p>
+      <w:pPr>
+        <w:rPr>
+          <w:b w:val="1"/>
+          <w:sz w:val="24"/>
+          <w:szCs w:val="24"/>
+          <w:u w:val="single"/>
+        </w:rPr>
+      </w:pPr>
+      <w:r>
+        <w:rPr>
+          <w:rtl w:val="0"/>
+        </w:rPr>
+      </w:r>
+    </w:p>
+    <w:p>
+      <w:pPr>
+        <w:rPr>
+          <w:b w:val="1"/>
+          <w:sz w:val="24"/>
+          <w:szCs w:val="24"/>
+          <w:u w:val="single"/>
+        </w:rPr>
+      </w:pPr>
+      <w:r>
+        <w:rPr>
+          <w:rtl w:val="0"/>
+        </w:rPr>
+      </w:r>
+    </w:p>
+    <w:p>
+      <w:pPr>
+        <w:rPr>
+          <w:b w:val="1"/>
+          <w:sz w:val="24"/>
+          <w:szCs w:val="24"/>
+          <w:u w:val="single"/>
+        </w:rPr>
+      </w:pPr>
+      <w:r>
+        <w:rPr>
+          <w:b w:val="1"/>
+          <w:sz w:val="24"/>
+          <w:szCs w:val="24"/>
+          <w:u w:val="single"/>
           <w:rtl w:val="0"/>
         </w:rPr>
         <w:t xml:space="preserve">Glosario:</w:t>
@@ -1830,24 +2934,198 @@
         <w:rPr>
           <w:rtl w:val="0"/>
         </w:rPr>
+        <w:t xml:space="preserve"> Formato web que permite a los usuarios recibir actualizaciones de sus sitios web favoritos sin necesidad de visitar cada uno de ellos</w:t>
+      </w:r>
+      <w:r>
+        <w:rPr>
+          <w:rtl w:val="0"/>
+        </w:rPr>
+      </w:r>
+    </w:p>
+    <w:p>
+      <w:pPr>
+        <w:rPr>
+          <w:b w:val="1"/>
+          <w:u w:val="single"/>
+        </w:rPr>
+      </w:pPr>
+      <w:r>
+        <w:rPr>
+          <w:rtl w:val="0"/>
+        </w:rPr>
+      </w:r>
+    </w:p>
+    <w:p>
+      <w:pPr>
+        <w:rPr/>
+      </w:pPr>
+      <w:r>
+        <w:rPr>
+          <w:b w:val="1"/>
+          <w:rtl w:val="0"/>
+        </w:rPr>
+        <w:t xml:space="preserve">Clickjacking:</w:t>
+      </w:r>
+      <w:r>
+        <w:rPr>
+          <w:rtl w:val="0"/>
+        </w:rPr>
+        <w:t xml:space="preserve">  Ataque cibernético a un usuario donde se lo engaña para que haga clic en un elemento de una página web que parece inofensiva, pero en realidad está superpuesta a un elemento oculto que realiza una acción maliciosa. </w:t>
+      </w:r>
+    </w:p>
+    <w:p>
+      <w:pPr>
+        <w:keepNext w:val="0"/>
+        <w:keepLines w:val="0"/>
+        <w:pageBreakBefore w:val="0"/>
+        <w:widowControl w:val="1"/>
+        <w:pBdr>
+          <w:top w:space="0" w:sz="0" w:val="nil"/>
+          <w:left w:space="0" w:sz="0" w:val="nil"/>
+          <w:bottom w:space="0" w:sz="0" w:val="nil"/>
+          <w:right w:space="0" w:sz="0" w:val="nil"/>
+          <w:between w:space="0" w:sz="0" w:val="nil"/>
+        </w:pBdr>
+        <w:shd w:fill="auto" w:val="clear"/>
+        <w:spacing w:after="0" w:before="0" w:line="276" w:lineRule="auto"/>
+        <w:ind w:left="0" w:right="0" w:firstLine="0"/>
+        <w:jc w:val="left"/>
+        <w:rPr>
+          <w:b w:val="1"/>
+        </w:rPr>
+      </w:pPr>
+      <w:r>
+        <w:rPr>
+          <w:rtl w:val="0"/>
+        </w:rPr>
+      </w:r>
+    </w:p>
+    <w:p>
+      <w:pPr>
+        <w:keepNext w:val="0"/>
+        <w:keepLines w:val="0"/>
+        <w:pageBreakBefore w:val="0"/>
+        <w:widowControl w:val="1"/>
+        <w:pBdr>
+          <w:top w:space="0" w:sz="0" w:val="nil"/>
+          <w:left w:space="0" w:sz="0" w:val="nil"/>
+          <w:bottom w:space="0" w:sz="0" w:val="nil"/>
+          <w:right w:space="0" w:sz="0" w:val="nil"/>
+          <w:between w:space="0" w:sz="0" w:val="nil"/>
+        </w:pBdr>
+        <w:shd w:fill="auto" w:val="clear"/>
+        <w:spacing w:after="0" w:before="0" w:line="276" w:lineRule="auto"/>
+        <w:ind w:left="0" w:right="0" w:firstLine="0"/>
+        <w:jc w:val="left"/>
+        <w:rPr/>
+      </w:pPr>
+      <w:r>
+        <w:rPr>
+          <w:b w:val="1"/>
+          <w:rtl w:val="0"/>
+        </w:rPr>
+        <w:t xml:space="preserve">HTTP:</w:t>
+      </w:r>
+      <w:r>
+        <w:rPr>
+          <w:rtl w:val="0"/>
+        </w:rPr>
+        <w:t xml:space="preserve"> P</w:t>
+      </w:r>
+      <w:r>
+        <w:rPr>
+          <w:rtl w:val="0"/>
+        </w:rPr>
+        <w:t xml:space="preserve">rotocolo de capa de aplicación para transferir virtualmente archivos y otros datos a través de Internet</w:t>
+      </w:r>
+      <w:r>
+        <w:rPr>
+          <w:rtl w:val="0"/>
+        </w:rPr>
+      </w:r>
+    </w:p>
+    <w:p>
+      <w:pPr>
+        <w:rPr/>
+      </w:pPr>
+      <w:r>
+        <w:rPr>
+          <w:rtl w:val="0"/>
+        </w:rPr>
+      </w:r>
+    </w:p>
+    <w:p>
+      <w:pPr>
+        <w:keepNext w:val="0"/>
+        <w:keepLines w:val="0"/>
+        <w:pageBreakBefore w:val="0"/>
+        <w:widowControl w:val="1"/>
+        <w:pBdr>
+          <w:top w:space="0" w:sz="0" w:val="nil"/>
+          <w:left w:space="0" w:sz="0" w:val="nil"/>
+          <w:bottom w:space="0" w:sz="0" w:val="nil"/>
+          <w:right w:space="0" w:sz="0" w:val="nil"/>
+          <w:between w:space="0" w:sz="0" w:val="nil"/>
+        </w:pBdr>
+        <w:shd w:fill="auto" w:val="clear"/>
+        <w:spacing w:after="0" w:before="0" w:line="276" w:lineRule="auto"/>
+        <w:ind w:left="0" w:right="0" w:firstLine="0"/>
+        <w:jc w:val="left"/>
+        <w:rPr/>
+      </w:pPr>
+      <w:r>
+        <w:rPr>
+          <w:b w:val="1"/>
+          <w:rtl w:val="0"/>
+        </w:rPr>
+        <w:t xml:space="preserve">Framework</w:t>
+      </w:r>
+      <w:r>
+        <w:rPr>
+          <w:b w:val="1"/>
+          <w:rtl w:val="0"/>
+        </w:rPr>
+        <w:t xml:space="preserve">:</w:t>
+      </w:r>
+      <w:r>
+        <w:rPr>
+          <w:rtl w:val="0"/>
+        </w:rPr>
         <w:t xml:space="preserve"> </w:t>
       </w:r>
       <w:r>
         <w:rPr>
           <w:rtl w:val="0"/>
         </w:rPr>
-        <w:t xml:space="preserve">formato web que permite a los usuarios recibir actualizaciones de sus sitios web favoritos sin necesidad de visitar cada uno de ellos</w:t>
-      </w:r>
-      <w:r>
-        <w:rPr>
-          <w:rtl w:val="0"/>
-        </w:rPr>
-      </w:r>
-    </w:p>
-    <w:p>
-      <w:pPr>
-        <w:rPr>
-          <w:b w:val="1"/>
+        <w:t xml:space="preserve">estructura o conjunto de herramientas y componentes que nos proporciona una base para desarrollar aplicaciones o crear páginas web de una manera más organizada, robusta y escalable</w:t>
+      </w:r>
+      <w:r>
+        <w:rPr>
+          <w:rtl w:val="0"/>
+        </w:rPr>
+      </w:r>
+    </w:p>
+    <w:p>
+      <w:pPr>
+        <w:keepNext w:val="0"/>
+        <w:keepLines w:val="0"/>
+        <w:pageBreakBefore w:val="0"/>
+        <w:widowControl w:val="1"/>
+        <w:pBdr>
+          <w:top w:space="0" w:sz="0" w:val="nil"/>
+          <w:left w:space="0" w:sz="0" w:val="nil"/>
+          <w:bottom w:space="0" w:sz="0" w:val="nil"/>
+          <w:right w:space="0" w:sz="0" w:val="nil"/>
+          <w:between w:space="0" w:sz="0" w:val="nil"/>
+        </w:pBdr>
+        <w:shd w:fill="auto" w:val="clear"/>
+        <w:spacing w:after="0" w:before="0" w:line="276" w:lineRule="auto"/>
+        <w:ind w:left="0" w:right="0" w:firstLine="0"/>
+        <w:jc w:val="left"/>
+        <w:rPr>
+          <w:b w:val="1"/>
+          <w:sz w:val="24"/>
+          <w:szCs w:val="24"/>
           <w:u w:val="single"/>
         </w:rPr>
       </w:pPr>
@@ -1855,30 +3133,906 @@
         <w:rPr>
           <w:rtl w:val="0"/>
         </w:rPr>
-      </w:r>
-    </w:p>
-    <w:p>
-      <w:pPr>
-        <w:rPr/>
-      </w:pPr>
-      <w:r>
-        <w:rPr>
-          <w:b w:val="1"/>
-          <w:rtl w:val="0"/>
-        </w:rPr>
-        <w:t xml:space="preserve">Clickjacking:</w:t>
-      </w:r>
-      <w:r>
-        <w:rPr>
-          <w:rtl w:val="0"/>
-        </w:rPr>
-        <w:t xml:space="preserve">  A</w:t>
-      </w:r>
-      <w:r>
-        <w:rPr>
-          <w:rtl w:val="0"/>
-        </w:rPr>
-        <w:t xml:space="preserve">taque cibernético a un usuario donde se lo engaña para que haga clic en un elemento de una página web que parece inofensiva, pero en realidad está superpuesta a un elemento oculto que realiza una acción maliciosa. </w:t>
+        <w:t xml:space="preserve"> </w:t>
+      </w:r>
+      <w:r>
+        <w:rPr>
+          <w:rtl w:val="0"/>
+        </w:rPr>
+        <w:t xml:space="preserve">           </w:t>
+      </w:r>
+      <w:r>
+        <w:rPr>
+          <w:rtl w:val="0"/>
+        </w:rPr>
+      </w:r>
+    </w:p>
+    <w:p>
+      <w:pPr>
+        <w:rPr>
+          <w:b w:val="1"/>
+          <w:sz w:val="24"/>
+          <w:szCs w:val="24"/>
+          <w:u w:val="single"/>
+        </w:rPr>
+      </w:pPr>
+      <w:r>
+        <w:rPr>
+          <w:rtl w:val="0"/>
+        </w:rPr>
+      </w:r>
+    </w:p>
+    <w:p>
+      <w:pPr>
+        <w:rPr>
+          <w:b w:val="1"/>
+          <w:sz w:val="24"/>
+          <w:szCs w:val="24"/>
+          <w:u w:val="single"/>
+        </w:rPr>
+      </w:pPr>
+      <w:r>
+        <w:rPr>
+          <w:rtl w:val="0"/>
+        </w:rPr>
+      </w:r>
+    </w:p>
+    <w:p>
+      <w:pPr>
+        <w:rPr>
+          <w:b w:val="1"/>
+          <w:sz w:val="24"/>
+          <w:szCs w:val="24"/>
+          <w:u w:val="single"/>
+        </w:rPr>
+      </w:pPr>
+      <w:r>
+        <w:rPr>
+          <w:rtl w:val="0"/>
+        </w:rPr>
+      </w:r>
+    </w:p>
+    <w:p>
+      <w:pPr>
+        <w:rPr>
+          <w:b w:val="1"/>
+          <w:sz w:val="24"/>
+          <w:szCs w:val="24"/>
+          <w:u w:val="single"/>
+        </w:rPr>
+      </w:pPr>
+      <w:r>
+        <w:rPr>
+          <w:b w:val="1"/>
+          <w:sz w:val="24"/>
+          <w:szCs w:val="24"/>
+          <w:u w:val="single"/>
+          <w:rtl w:val="0"/>
+        </w:rPr>
+        <w:t xml:space="preserve">Fuentes:</w:t>
+      </w:r>
+    </w:p>
+    <w:p>
+      <w:pPr>
+        <w:rPr>
+          <w:b w:val="1"/>
+          <w:sz w:val="24"/>
+          <w:szCs w:val="24"/>
+          <w:u w:val="single"/>
+        </w:rPr>
+      </w:pPr>
+      <w:r>
+        <w:rPr>
+          <w:rtl w:val="0"/>
+        </w:rPr>
+      </w:r>
+    </w:p>
+    <w:p>
+      <w:pPr>
+        <w:rPr>
+          <w:b w:val="1"/>
+          <w:sz w:val="24"/>
+          <w:szCs w:val="24"/>
+        </w:rPr>
+      </w:pPr>
+      <w:r>
+        <w:rPr>
+          <w:b w:val="1"/>
+          <w:sz w:val="24"/>
+          <w:szCs w:val="24"/>
+          <w:rtl w:val="0"/>
+        </w:rPr>
+        <w:t xml:space="preserve">Pregunta 1:</w:t>
+      </w:r>
+    </w:p>
+    <w:p>
+      <w:pPr>
+        <w:rPr>
+          <w:b w:val="1"/>
+          <w:sz w:val="24"/>
+          <w:szCs w:val="24"/>
+          <w:u w:val="single"/>
+        </w:rPr>
+      </w:pPr>
+      <w:r>
+        <w:rPr>
+          <w:rtl w:val="0"/>
+        </w:rPr>
+      </w:r>
+    </w:p>
+    <w:p>
+      <w:pPr>
+        <w:numPr>
+          <w:ilvl w:val="0"/>
+          <w:numId w:val="1"/>
+        </w:numPr>
+        <w:ind w:left="720" w:hanging="360"/>
+        <w:rPr>
+          <w:b w:val="1"/>
+          <w:sz w:val="24"/>
+          <w:szCs w:val="24"/>
+          <w:u w:val="none"/>
+        </w:rPr>
+      </w:pPr>
+      <w:hyperlink r:id="rId9">
+        <w:r>
+          <w:rPr>
+            <w:b w:val="1"/>
+            <w:color w:val="1155cc"/>
+            <w:sz w:val="24"/>
+            <w:szCs w:val="24"/>
+            <w:u w:val="single"/>
+            <w:rtl w:val="0"/>
+          </w:rPr>
+          <w:t xml:space="preserve">https://www.djangoproject.com/start/overview/</w:t>
+        </w:r>
+      </w:hyperlink>
+      <w:r>
+        <w:rPr>
+          <w:rtl w:val="0"/>
+        </w:rPr>
+      </w:r>
+    </w:p>
+    <w:p>
+      <w:pPr>
+        <w:numPr>
+          <w:ilvl w:val="0"/>
+          <w:numId w:val="1"/>
+        </w:numPr>
+        <w:ind w:left="720" w:hanging="360"/>
+        <w:rPr>
+          <w:b w:val="1"/>
+          <w:sz w:val="24"/>
+          <w:szCs w:val="24"/>
+        </w:rPr>
+      </w:pPr>
+      <w:hyperlink r:id="rId10">
+        <w:r>
+          <w:rPr>
+            <w:b w:val="1"/>
+            <w:color w:val="1155cc"/>
+            <w:sz w:val="24"/>
+            <w:szCs w:val="24"/>
+            <w:u w:val="single"/>
+            <w:rtl w:val="0"/>
+          </w:rPr>
+          <w:t xml:space="preserve">https://aws.amazon.com/es/what-is/django/</w:t>
+        </w:r>
+      </w:hyperlink>
+      <w:r>
+        <w:rPr>
+          <w:rtl w:val="0"/>
+        </w:rPr>
+      </w:r>
+    </w:p>
+    <w:p>
+      <w:pPr>
+        <w:ind w:left="720" w:firstLine="0"/>
+        <w:rPr>
+          <w:b w:val="1"/>
+          <w:sz w:val="24"/>
+          <w:szCs w:val="24"/>
+        </w:rPr>
+      </w:pPr>
+      <w:r>
+        <w:rPr>
+          <w:rtl w:val="0"/>
+        </w:rPr>
+      </w:r>
+    </w:p>
+    <w:p>
+      <w:pPr>
+        <w:ind w:left="0" w:firstLine="0"/>
+        <w:rPr>
+          <w:b w:val="1"/>
+          <w:sz w:val="24"/>
+          <w:szCs w:val="24"/>
+        </w:rPr>
+      </w:pPr>
+      <w:r>
+        <w:rPr>
+          <w:b w:val="1"/>
+          <w:sz w:val="24"/>
+          <w:szCs w:val="24"/>
+          <w:rtl w:val="0"/>
+        </w:rPr>
+        <w:t xml:space="preserve">Pregunta 2:</w:t>
+      </w:r>
+    </w:p>
+    <w:p>
+      <w:pPr>
+        <w:ind w:left="0" w:firstLine="0"/>
+        <w:rPr>
+          <w:b w:val="1"/>
+          <w:sz w:val="24"/>
+          <w:szCs w:val="24"/>
+        </w:rPr>
+      </w:pPr>
+      <w:r>
+        <w:rPr>
+          <w:rtl w:val="0"/>
+        </w:rPr>
+      </w:r>
+    </w:p>
+    <w:p>
+      <w:pPr>
+        <w:numPr>
+          <w:ilvl w:val="0"/>
+          <w:numId w:val="3"/>
+        </w:numPr>
+        <w:ind w:left="720" w:hanging="360"/>
+        <w:rPr>
+          <w:b w:val="1"/>
+          <w:sz w:val="24"/>
+          <w:szCs w:val="24"/>
+          <w:u w:val="none"/>
+        </w:rPr>
+      </w:pPr>
+      <w:hyperlink r:id="rId11">
+        <w:r>
+          <w:rPr>
+            <w:b w:val="1"/>
+            <w:color w:val="1155cc"/>
+            <w:sz w:val="24"/>
+            <w:szCs w:val="24"/>
+            <w:u w:val="single"/>
+            <w:rtl w:val="0"/>
+          </w:rPr>
+          <w:t xml:space="preserve">https://espifreelancer.com/mtv-django.html</w:t>
+        </w:r>
+      </w:hyperlink>
+      <w:r>
+        <w:rPr>
+          <w:rtl w:val="0"/>
+        </w:rPr>
+      </w:r>
+    </w:p>
+    <w:p>
+      <w:pPr>
+        <w:numPr>
+          <w:ilvl w:val="0"/>
+          <w:numId w:val="3"/>
+        </w:numPr>
+        <w:ind w:left="720" w:hanging="360"/>
+        <w:rPr>
+          <w:b w:val="1"/>
+          <w:sz w:val="24"/>
+          <w:szCs w:val="24"/>
+          <w:u w:val="none"/>
+        </w:rPr>
+      </w:pPr>
+      <w:hyperlink r:id="rId12">
+        <w:r>
+          <w:rPr>
+            <w:b w:val="1"/>
+            <w:color w:val="1155cc"/>
+            <w:sz w:val="24"/>
+            <w:szCs w:val="24"/>
+            <w:u w:val="single"/>
+            <w:rtl w:val="0"/>
+          </w:rPr>
+          <w:t xml:space="preserve">https://www.geeksforgeeks.org/software-engineering/difference-between-mvc-and-mvt-design-patterns/</w:t>
+        </w:r>
+      </w:hyperlink>
+      <w:r>
+        <w:rPr>
+          <w:rtl w:val="0"/>
+        </w:rPr>
+      </w:r>
+    </w:p>
+    <w:p>
+      <w:pPr>
+        <w:numPr>
+          <w:ilvl w:val="0"/>
+          <w:numId w:val="3"/>
+        </w:numPr>
+        <w:ind w:left="720" w:hanging="360"/>
+        <w:rPr>
+          <w:b w:val="1"/>
+          <w:sz w:val="24"/>
+          <w:szCs w:val="24"/>
+          <w:u w:val="none"/>
+        </w:rPr>
+      </w:pPr>
+      <w:hyperlink r:id="rId13">
+        <w:r>
+          <w:rPr>
+            <w:b w:val="1"/>
+            <w:color w:val="1155cc"/>
+            <w:sz w:val="24"/>
+            <w:szCs w:val="24"/>
+            <w:u w:val="single"/>
+            <w:rtl w:val="0"/>
+          </w:rPr>
+          <w:t xml:space="preserve">https://python.plainenglish.io/understanding-mtv-vs-mvc-design-patterns-a-guide-for-developers-28999bfd3109</w:t>
+        </w:r>
+      </w:hyperlink>
+      <w:r>
+        <w:rPr>
+          <w:rtl w:val="0"/>
+        </w:rPr>
+      </w:r>
+    </w:p>
+    <w:p>
+      <w:pPr>
+        <w:ind w:left="720" w:firstLine="0"/>
+        <w:rPr>
+          <w:b w:val="1"/>
+          <w:sz w:val="24"/>
+          <w:szCs w:val="24"/>
+        </w:rPr>
+      </w:pPr>
+      <w:r>
+        <w:rPr>
+          <w:rtl w:val="0"/>
+        </w:rPr>
+      </w:r>
+    </w:p>
+    <w:p>
+      <w:pPr>
+        <w:ind w:left="0" w:firstLine="0"/>
+        <w:rPr>
+          <w:b w:val="1"/>
+          <w:sz w:val="24"/>
+          <w:szCs w:val="24"/>
+        </w:rPr>
+      </w:pPr>
+      <w:r>
+        <w:rPr>
+          <w:b w:val="1"/>
+          <w:sz w:val="24"/>
+          <w:szCs w:val="24"/>
+          <w:rtl w:val="0"/>
+        </w:rPr>
+        <w:t xml:space="preserve">Pregunta 3:</w:t>
+      </w:r>
+    </w:p>
+    <w:p>
+      <w:pPr>
+        <w:ind w:left="0" w:firstLine="0"/>
+        <w:rPr>
+          <w:b w:val="1"/>
+          <w:sz w:val="24"/>
+          <w:szCs w:val="24"/>
+        </w:rPr>
+      </w:pPr>
+      <w:r>
+        <w:rPr>
+          <w:rtl w:val="0"/>
+        </w:rPr>
+      </w:r>
+    </w:p>
+    <w:p>
+      <w:pPr>
+        <w:numPr>
+          <w:ilvl w:val="0"/>
+          <w:numId w:val="5"/>
+        </w:numPr>
+        <w:ind w:left="720" w:hanging="360"/>
+        <w:rPr>
+          <w:b w:val="1"/>
+          <w:sz w:val="24"/>
+          <w:szCs w:val="24"/>
+          <w:u w:val="none"/>
+        </w:rPr>
+      </w:pPr>
+      <w:hyperlink r:id="rId14">
+        <w:r>
+          <w:rPr>
+            <w:b w:val="1"/>
+            <w:color w:val="1155cc"/>
+            <w:sz w:val="24"/>
+            <w:szCs w:val="24"/>
+            <w:u w:val="single"/>
+            <w:rtl w:val="0"/>
+          </w:rPr>
+          <w:t xml:space="preserve">https://www.codementor.io/@chirilovadrian360/apps-in-django-concept-free-samples-294vudyim5</w:t>
+        </w:r>
+      </w:hyperlink>
+      <w:r>
+        <w:rPr>
+          <w:rtl w:val="0"/>
+        </w:rPr>
+      </w:r>
+    </w:p>
+    <w:p>
+      <w:pPr>
+        <w:ind w:left="720" w:firstLine="0"/>
+        <w:rPr>
+          <w:b w:val="1"/>
+          <w:sz w:val="24"/>
+          <w:szCs w:val="24"/>
+        </w:rPr>
+      </w:pPr>
+      <w:r>
+        <w:rPr>
+          <w:rtl w:val="0"/>
+        </w:rPr>
+      </w:r>
+    </w:p>
+    <w:p>
+      <w:pPr>
+        <w:ind w:left="0" w:firstLine="0"/>
+        <w:rPr>
+          <w:b w:val="1"/>
+          <w:sz w:val="24"/>
+          <w:szCs w:val="24"/>
+        </w:rPr>
+      </w:pPr>
+      <w:r>
+        <w:rPr>
+          <w:b w:val="1"/>
+          <w:sz w:val="24"/>
+          <w:szCs w:val="24"/>
+          <w:rtl w:val="0"/>
+        </w:rPr>
+        <w:t xml:space="preserve">Pregunta 4: </w:t>
+      </w:r>
+    </w:p>
+    <w:p>
+      <w:pPr>
+        <w:ind w:left="0" w:firstLine="0"/>
+        <w:rPr>
+          <w:b w:val="1"/>
+          <w:sz w:val="24"/>
+          <w:szCs w:val="24"/>
+        </w:rPr>
+      </w:pPr>
+      <w:r>
+        <w:rPr>
+          <w:rtl w:val="0"/>
+        </w:rPr>
+      </w:r>
+    </w:p>
+    <w:p>
+      <w:pPr>
+        <w:numPr>
+          <w:ilvl w:val="0"/>
+          <w:numId w:val="8"/>
+        </w:numPr>
+        <w:ind w:left="720" w:hanging="360"/>
+        <w:rPr>
+          <w:b w:val="1"/>
+          <w:sz w:val="24"/>
+          <w:szCs w:val="24"/>
+          <w:u w:val="none"/>
+        </w:rPr>
+      </w:pPr>
+      <w:hyperlink r:id="rId15">
+        <w:r>
+          <w:rPr>
+            <w:b w:val="1"/>
+            <w:color w:val="1155cc"/>
+            <w:sz w:val="24"/>
+            <w:szCs w:val="24"/>
+            <w:u w:val="single"/>
+            <w:rtl w:val="0"/>
+          </w:rPr>
+          <w:t xml:space="preserve">https://clouddevs.com/django/request-response-cycle/#:~:text=Django's%20request%2Dresponse%20cycle%20is,and%20generates%20corresponding%20HTTP%20responses</w:t>
+        </w:r>
+      </w:hyperlink>
+      <w:r>
+        <w:rPr>
+          <w:b w:val="1"/>
+          <w:sz w:val="24"/>
+          <w:szCs w:val="24"/>
+          <w:rtl w:val="0"/>
+        </w:rPr>
+        <w:t xml:space="preserve">.</w:t>
+      </w:r>
+    </w:p>
+    <w:p>
+      <w:pPr>
+        <w:numPr>
+          <w:ilvl w:val="0"/>
+          <w:numId w:val="8"/>
+        </w:numPr>
+        <w:ind w:left="720" w:hanging="360"/>
+        <w:rPr>
+          <w:b w:val="1"/>
+          <w:sz w:val="24"/>
+          <w:szCs w:val="24"/>
+          <w:u w:val="none"/>
+        </w:rPr>
+      </w:pPr>
+      <w:hyperlink r:id="rId16">
+        <w:r>
+          <w:rPr>
+            <w:b w:val="1"/>
+            <w:color w:val="1155cc"/>
+            <w:sz w:val="24"/>
+            <w:szCs w:val="24"/>
+            <w:u w:val="single"/>
+            <w:rtl w:val="0"/>
+          </w:rPr>
+          <w:t xml:space="preserve">https://medium.com/@ksarthak4ever/django-request-response-cycle-2626e9e8606e</w:t>
+        </w:r>
+      </w:hyperlink>
+      <w:r>
+        <w:rPr>
+          <w:rtl w:val="0"/>
+        </w:rPr>
+      </w:r>
+    </w:p>
+    <w:p>
+      <w:pPr>
+        <w:numPr>
+          <w:ilvl w:val="0"/>
+          <w:numId w:val="8"/>
+        </w:numPr>
+        <w:ind w:left="720" w:hanging="360"/>
+        <w:rPr>
+          <w:b w:val="1"/>
+          <w:sz w:val="24"/>
+          <w:szCs w:val="24"/>
+          <w:u w:val="none"/>
+        </w:rPr>
+      </w:pPr>
+      <w:hyperlink r:id="rId17">
+        <w:r>
+          <w:rPr>
+            <w:b w:val="1"/>
+            <w:color w:val="1155cc"/>
+            <w:sz w:val="24"/>
+            <w:szCs w:val="24"/>
+            <w:u w:val="single"/>
+            <w:rtl w:val="0"/>
+          </w:rPr>
+          <w:t xml:space="preserve">https://medium.com/@developerstacks/django-request-response-cycle-7165167f54c5</w:t>
+        </w:r>
+      </w:hyperlink>
+      <w:r>
+        <w:rPr>
+          <w:rtl w:val="0"/>
+        </w:rPr>
+      </w:r>
+    </w:p>
+    <w:p>
+      <w:pPr>
+        <w:rPr>
+          <w:b w:val="1"/>
+          <w:sz w:val="24"/>
+          <w:szCs w:val="24"/>
+        </w:rPr>
+      </w:pPr>
+      <w:r>
+        <w:rPr>
+          <w:rtl w:val="0"/>
+        </w:rPr>
+      </w:r>
+    </w:p>
+    <w:p>
+      <w:pPr>
+        <w:rPr>
+          <w:b w:val="1"/>
+          <w:sz w:val="24"/>
+          <w:szCs w:val="24"/>
+        </w:rPr>
+      </w:pPr>
+      <w:r>
+        <w:rPr>
+          <w:rtl w:val="0"/>
+        </w:rPr>
+      </w:r>
+    </w:p>
+    <w:p>
+      <w:pPr>
+        <w:rPr>
+          <w:b w:val="1"/>
+          <w:sz w:val="24"/>
+          <w:szCs w:val="24"/>
+        </w:rPr>
+      </w:pPr>
+      <w:r>
+        <w:rPr>
+          <w:b w:val="1"/>
+          <w:sz w:val="24"/>
+          <w:szCs w:val="24"/>
+          <w:rtl w:val="0"/>
+        </w:rPr>
+        <w:t xml:space="preserve">Pregunta 5:</w:t>
+      </w:r>
+    </w:p>
+    <w:p>
+      <w:pPr>
+        <w:ind w:left="0" w:firstLine="0"/>
+        <w:rPr>
+          <w:b w:val="1"/>
+          <w:sz w:val="24"/>
+          <w:szCs w:val="24"/>
+        </w:rPr>
+      </w:pPr>
+      <w:r>
+        <w:rPr>
+          <w:rtl w:val="0"/>
+        </w:rPr>
+      </w:r>
+    </w:p>
+    <w:p>
+      <w:pPr>
+        <w:numPr>
+          <w:ilvl w:val="0"/>
+          <w:numId w:val="7"/>
+        </w:numPr>
+        <w:ind w:left="720" w:hanging="360"/>
+        <w:rPr>
+          <w:b w:val="1"/>
+          <w:sz w:val="24"/>
+          <w:szCs w:val="24"/>
+          <w:u w:val="none"/>
+        </w:rPr>
+      </w:pPr>
+      <w:hyperlink r:id="rId18">
+        <w:r>
+          <w:rPr>
+            <w:b w:val="1"/>
+            <w:color w:val="1155cc"/>
+            <w:sz w:val="24"/>
+            <w:szCs w:val="24"/>
+            <w:u w:val="single"/>
+            <w:rtl w:val="0"/>
+          </w:rPr>
+          <w:t xml:space="preserve">https://builtin.com/data-science/object-relational-mapping#:~:text=El%20mapeo%20objeto%2Drelacional%20es,actualiza%20los%20datos%20para%20reflejarlos</w:t>
+        </w:r>
+      </w:hyperlink>
+      <w:r>
+        <w:rPr>
+          <w:b w:val="1"/>
+          <w:sz w:val="24"/>
+          <w:szCs w:val="24"/>
+          <w:rtl w:val="0"/>
+        </w:rPr>
+        <w:t xml:space="preserve">.</w:t>
+      </w:r>
+    </w:p>
+    <w:p>
+      <w:pPr>
+        <w:ind w:left="0" w:firstLine="0"/>
+        <w:rPr>
+          <w:b w:val="1"/>
+          <w:sz w:val="24"/>
+          <w:szCs w:val="24"/>
+        </w:rPr>
+      </w:pPr>
+      <w:r>
+        <w:rPr>
+          <w:rtl w:val="0"/>
+        </w:rPr>
+      </w:r>
+    </w:p>
+    <w:p>
+      <w:pPr>
+        <w:ind w:left="0" w:firstLine="0"/>
+        <w:rPr>
+          <w:b w:val="1"/>
+          <w:sz w:val="24"/>
+          <w:szCs w:val="24"/>
+        </w:rPr>
+      </w:pPr>
+      <w:r>
+        <w:rPr>
+          <w:b w:val="1"/>
+          <w:sz w:val="24"/>
+          <w:szCs w:val="24"/>
+          <w:rtl w:val="0"/>
+        </w:rPr>
+        <w:t xml:space="preserve">Pregunta 6:</w:t>
+      </w:r>
+    </w:p>
+    <w:p>
+      <w:pPr>
+        <w:ind w:left="0" w:firstLine="0"/>
+        <w:rPr>
+          <w:b w:val="1"/>
+          <w:sz w:val="24"/>
+          <w:szCs w:val="24"/>
+        </w:rPr>
+      </w:pPr>
+      <w:r>
+        <w:rPr>
+          <w:rtl w:val="0"/>
+        </w:rPr>
+      </w:r>
+    </w:p>
+    <w:p>
+      <w:pPr>
+        <w:numPr>
+          <w:ilvl w:val="0"/>
+          <w:numId w:val="4"/>
+        </w:numPr>
+        <w:ind w:left="720" w:hanging="360"/>
+        <w:rPr>
+          <w:b w:val="1"/>
+          <w:sz w:val="24"/>
+          <w:szCs w:val="24"/>
+          <w:u w:val="none"/>
+        </w:rPr>
+      </w:pPr>
+      <w:hyperlink r:id="rId19">
+        <w:r>
+          <w:rPr>
+            <w:b w:val="1"/>
+            <w:color w:val="1155cc"/>
+            <w:sz w:val="24"/>
+            <w:szCs w:val="24"/>
+            <w:u w:val="single"/>
+            <w:rtl w:val="0"/>
+          </w:rPr>
+          <w:t xml:space="preserve">https://emmanueldav.medium.com/django-templates-mastering-the-basics-29a99813af9f</w:t>
+        </w:r>
+      </w:hyperlink>
+      <w:r>
+        <w:rPr>
+          <w:rtl w:val="0"/>
+        </w:rPr>
+      </w:r>
+    </w:p>
+    <w:p>
+      <w:pPr>
+        <w:rPr>
+          <w:b w:val="1"/>
+          <w:sz w:val="24"/>
+          <w:szCs w:val="24"/>
+        </w:rPr>
+      </w:pPr>
+      <w:r>
+        <w:rPr>
+          <w:rtl w:val="0"/>
+        </w:rPr>
+      </w:r>
+    </w:p>
+    <w:p>
+      <w:pPr>
+        <w:rPr>
+          <w:b w:val="1"/>
+          <w:sz w:val="24"/>
+          <w:szCs w:val="24"/>
+        </w:rPr>
+      </w:pPr>
+      <w:r>
+        <w:rPr>
+          <w:rtl w:val="0"/>
+        </w:rPr>
+      </w:r>
+    </w:p>
+    <w:p>
+      <w:pPr>
+        <w:ind w:left="0" w:firstLine="0"/>
+        <w:rPr>
+          <w:b w:val="1"/>
+          <w:sz w:val="24"/>
+          <w:szCs w:val="24"/>
+        </w:rPr>
+      </w:pPr>
+      <w:r>
+        <w:rPr>
+          <w:rtl w:val="0"/>
+        </w:rPr>
+      </w:r>
+    </w:p>
+    <w:p>
+      <w:pPr>
+        <w:ind w:left="0" w:firstLine="0"/>
+        <w:rPr>
+          <w:b w:val="1"/>
+          <w:sz w:val="24"/>
+          <w:szCs w:val="24"/>
+        </w:rPr>
+      </w:pPr>
+      <w:r>
+        <w:rPr>
+          <w:rtl w:val="0"/>
+        </w:rPr>
+      </w:r>
+    </w:p>
+    <w:p>
+      <w:pPr>
+        <w:ind w:left="0" w:firstLine="0"/>
+        <w:rPr>
+          <w:b w:val="1"/>
+          <w:sz w:val="24"/>
+          <w:szCs w:val="24"/>
+        </w:rPr>
+      </w:pPr>
+      <w:r>
+        <w:rPr>
+          <w:rtl w:val="0"/>
+        </w:rPr>
+      </w:r>
+    </w:p>
+    <w:p>
+      <w:pPr>
+        <w:rPr>
+          <w:b w:val="1"/>
+          <w:sz w:val="24"/>
+          <w:szCs w:val="24"/>
+          <w:u w:val="single"/>
+        </w:rPr>
+      </w:pPr>
+      <w:r>
+        <w:rPr>
+          <w:rtl w:val="0"/>
+        </w:rPr>
+      </w:r>
+    </w:p>
+    <w:p>
+      <w:pPr>
+        <w:rPr>
+          <w:b w:val="1"/>
+          <w:sz w:val="24"/>
+          <w:szCs w:val="24"/>
+          <w:u w:val="single"/>
+        </w:rPr>
+      </w:pPr>
+      <w:r>
+        <w:rPr>
+          <w:rtl w:val="0"/>
+        </w:rPr>
+      </w:r>
+    </w:p>
+    <w:p>
+      <w:pPr>
+        <w:rPr>
+          <w:b w:val="1"/>
+          <w:sz w:val="24"/>
+          <w:szCs w:val="24"/>
+          <w:u w:val="single"/>
+        </w:rPr>
+      </w:pPr>
+      <w:r>
+        <w:rPr>
+          <w:rtl w:val="0"/>
+        </w:rPr>
+      </w:r>
+    </w:p>
+    <w:p>
+      <w:pPr>
+        <w:rPr>
+          <w:b w:val="1"/>
+          <w:sz w:val="24"/>
+          <w:szCs w:val="24"/>
+          <w:u w:val="single"/>
+        </w:rPr>
+      </w:pPr>
+      <w:r>
+        <w:rPr>
+          <w:rtl w:val="0"/>
+        </w:rPr>
+      </w:r>
+    </w:p>
+    <w:p>
+      <w:pPr>
+        <w:rPr>
+          <w:b w:val="1"/>
+          <w:sz w:val="24"/>
+          <w:szCs w:val="24"/>
+          <w:u w:val="single"/>
+        </w:rPr>
+      </w:pPr>
+      <w:r>
+        <w:rPr>
+          <w:rtl w:val="0"/>
+        </w:rPr>
       </w:r>
     </w:p>
     <w:p>
@@ -1894,17 +4048,6 @@
         <w:rPr>
           <w:rtl w:val="0"/>
         </w:rPr>
-        <w:t xml:space="preserve"> </w:t>
-      </w:r>
-      <w:r>
-        <w:rPr>
-          <w:color w:val="eef0ff"/>
-          <w:sz w:val="27"/>
-          <w:szCs w:val="27"/>
-          <w:shd w:fill="1f1f1f" w:val="clear"/>
-          <w:rtl w:val="0"/>
-        </w:rPr>
-        <w:t xml:space="preserve">           </w:t>
       </w:r>
     </w:p>
     <w:p>
@@ -1957,6 +4100,116 @@
     <w:lvl w:ilvl="0">
       <w:start w:val="1"/>
       <w:numFmt w:val="decimal"/>
+      <w:lvlText w:val="%1)"/>
+      <w:lvlJc w:val="left"/>
+      <w:pPr>
+        <w:ind w:left="720" w:hanging="360"/>
+      </w:pPr>
+      <w:rPr>
+        <w:u w:val="none"/>
+      </w:rPr>
+    </w:lvl>
+    <w:lvl w:ilvl="1">
+      <w:start w:val="1"/>
+      <w:numFmt w:val="lowerLetter"/>
+      <w:lvlText w:val="%2)"/>
+      <w:lvlJc w:val="left"/>
+      <w:pPr>
+        <w:ind w:left="1440" w:hanging="360"/>
+      </w:pPr>
+      <w:rPr>
+        <w:u w:val="none"/>
+      </w:rPr>
+    </w:lvl>
+    <w:lvl w:ilvl="2">
+      <w:start w:val="1"/>
+      <w:numFmt w:val="lowerRoman"/>
+      <w:lvlText w:val="%3)"/>
+      <w:lvlJc w:val="right"/>
+      <w:pPr>
+        <w:ind w:left="2160" w:hanging="360"/>
+      </w:pPr>
+      <w:rPr>
+        <w:u w:val="none"/>
+      </w:rPr>
+    </w:lvl>
+    <w:lvl w:ilvl="3">
+      <w:start w:val="1"/>
+      <w:numFmt w:val="decimal"/>
+      <w:lvlText w:val="(%4)"/>
+      <w:lvlJc w:val="left"/>
+      <w:pPr>
+        <w:ind w:left="2880" w:hanging="360"/>
+      </w:pPr>
+      <w:rPr>
+        <w:u w:val="none"/>
+      </w:rPr>
+    </w:lvl>
+    <w:lvl w:ilvl="4">
+      <w:start w:val="1"/>
+      <w:numFmt w:val="lowerLetter"/>
+      <w:lvlText w:val="(%5)"/>
+      <w:lvlJc w:val="left"/>
+      <w:pPr>
+        <w:ind w:left="3600" w:hanging="360"/>
+      </w:pPr>
+      <w:rPr>
+        <w:u w:val="none"/>
+      </w:rPr>
+    </w:lvl>
+    <w:lvl w:ilvl="5">
+      <w:start w:val="1"/>
+      <w:numFmt w:val="lowerRoman"/>
+      <w:lvlText w:val="(%6)"/>
+      <w:lvlJc w:val="right"/>
+      <w:pPr>
+        <w:ind w:left="4320" w:hanging="360"/>
+      </w:pPr>
+      <w:rPr>
+        <w:u w:val="none"/>
+      </w:rPr>
+    </w:lvl>
+    <w:lvl w:ilvl="6">
+      <w:start w:val="1"/>
+      <w:numFmt w:val="decimal"/>
+      <w:lvlText w:val="%7."/>
+      <w:lvlJc w:val="left"/>
+      <w:pPr>
+        <w:ind w:left="5040" w:hanging="360"/>
+      </w:pPr>
+      <w:rPr>
+        <w:u w:val="none"/>
+      </w:rPr>
+    </w:lvl>
+    <w:lvl w:ilvl="7">
+      <w:start w:val="1"/>
+      <w:numFmt w:val="lowerLetter"/>
+      <w:lvlText w:val="%8."/>
+      <w:lvlJc w:val="left"/>
+      <w:pPr>
+        <w:ind w:left="5760" w:hanging="360"/>
+      </w:pPr>
+      <w:rPr>
+        <w:u w:val="none"/>
+      </w:rPr>
+    </w:lvl>
+    <w:lvl w:ilvl="8">
+      <w:start w:val="1"/>
+      <w:numFmt w:val="lowerRoman"/>
+      <w:lvlText w:val="%9."/>
+      <w:lvlJc w:val="right"/>
+      <w:pPr>
+        <w:ind w:left="6480" w:hanging="360"/>
+      </w:pPr>
+      <w:rPr>
+        <w:u w:val="none"/>
+      </w:rPr>
+    </w:lvl>
+  </w:abstractNum>
+  <w:abstractNum w:abstractNumId="2">
+    <w:lvl w:ilvl="0">
+      <w:start w:val="1"/>
+      <w:numFmt w:val="decimal"/>
       <w:lvlText w:val="%1."/>
       <w:lvlJc w:val="left"/>
       <w:pPr>
@@ -2063,7 +4316,337 @@
       </w:rPr>
     </w:lvl>
   </w:abstractNum>
-  <w:abstractNum w:abstractNumId="2">
+  <w:abstractNum w:abstractNumId="3">
+    <w:lvl w:ilvl="0">
+      <w:start w:val="1"/>
+      <w:numFmt w:val="decimal"/>
+      <w:lvlText w:val="%1)"/>
+      <w:lvlJc w:val="left"/>
+      <w:pPr>
+        <w:ind w:left="720" w:hanging="360"/>
+      </w:pPr>
+      <w:rPr>
+        <w:u w:val="none"/>
+      </w:rPr>
+    </w:lvl>
+    <w:lvl w:ilvl="1">
+      <w:start w:val="1"/>
+      <w:numFmt w:val="lowerLetter"/>
+      <w:lvlText w:val="%2)"/>
+      <w:lvlJc w:val="left"/>
+      <w:pPr>
+        <w:ind w:left="1440" w:hanging="360"/>
+      </w:pPr>
+      <w:rPr>
+        <w:u w:val="none"/>
+      </w:rPr>
+    </w:lvl>
+    <w:lvl w:ilvl="2">
+      <w:start w:val="1"/>
+      <w:numFmt w:val="lowerRoman"/>
+      <w:lvlText w:val="%3)"/>
+      <w:lvlJc w:val="right"/>
+      <w:pPr>
+        <w:ind w:left="2160" w:hanging="360"/>
+      </w:pPr>
+      <w:rPr>
+        <w:u w:val="none"/>
+      </w:rPr>
+    </w:lvl>
+    <w:lvl w:ilvl="3">
+      <w:start w:val="1"/>
+      <w:numFmt w:val="decimal"/>
+      <w:lvlText w:val="(%4)"/>
+      <w:lvlJc w:val="left"/>
+      <w:pPr>
+        <w:ind w:left="2880" w:hanging="360"/>
+      </w:pPr>
+      <w:rPr>
+        <w:u w:val="none"/>
+      </w:rPr>
+    </w:lvl>
+    <w:lvl w:ilvl="4">
+      <w:start w:val="1"/>
+      <w:numFmt w:val="lowerLetter"/>
+      <w:lvlText w:val="(%5)"/>
+      <w:lvlJc w:val="left"/>
+      <w:pPr>
+        <w:ind w:left="3600" w:hanging="360"/>
+      </w:pPr>
+      <w:rPr>
+        <w:u w:val="none"/>
+      </w:rPr>
+    </w:lvl>
+    <w:lvl w:ilvl="5">
+      <w:start w:val="1"/>
+      <w:numFmt w:val="lowerRoman"/>
+      <w:lvlText w:val="(%6)"/>
+      <w:lvlJc w:val="right"/>
+      <w:pPr>
+        <w:ind w:left="4320" w:hanging="360"/>
+      </w:pPr>
+      <w:rPr>
+        <w:u w:val="none"/>
+      </w:rPr>
+    </w:lvl>
+    <w:lvl w:ilvl="6">
+      <w:start w:val="1"/>
+      <w:numFmt w:val="decimal"/>
+      <w:lvlText w:val="%7."/>
+      <w:lvlJc w:val="left"/>
+      <w:pPr>
+        <w:ind w:left="5040" w:hanging="360"/>
+      </w:pPr>
+      <w:rPr>
+        <w:u w:val="none"/>
+      </w:rPr>
+    </w:lvl>
+    <w:lvl w:ilvl="7">
+      <w:start w:val="1"/>
+      <w:numFmt w:val="lowerLetter"/>
+      <w:lvlText w:val="%8."/>
+      <w:lvlJc w:val="left"/>
+      <w:pPr>
+        <w:ind w:left="5760" w:hanging="360"/>
+      </w:pPr>
+      <w:rPr>
+        <w:u w:val="none"/>
+      </w:rPr>
+    </w:lvl>
+    <w:lvl w:ilvl="8">
+      <w:start w:val="1"/>
+      <w:numFmt w:val="lowerRoman"/>
+      <w:lvlText w:val="%9."/>
+      <w:lvlJc w:val="right"/>
+      <w:pPr>
+        <w:ind w:left="6480" w:hanging="360"/>
+      </w:pPr>
+      <w:rPr>
+        <w:u w:val="none"/>
+      </w:rPr>
+    </w:lvl>
+  </w:abstractNum>
+  <w:abstractNum w:abstractNumId="4">
+    <w:lvl w:ilvl="0">
+      <w:start w:val="1"/>
+      <w:numFmt w:val="decimal"/>
+      <w:lvlText w:val="%1)"/>
+      <w:lvlJc w:val="left"/>
+      <w:pPr>
+        <w:ind w:left="720" w:hanging="360"/>
+      </w:pPr>
+      <w:rPr>
+        <w:u w:val="none"/>
+      </w:rPr>
+    </w:lvl>
+    <w:lvl w:ilvl="1">
+      <w:start w:val="1"/>
+      <w:numFmt w:val="lowerLetter"/>
+      <w:lvlText w:val="%2)"/>
+      <w:lvlJc w:val="left"/>
+      <w:pPr>
+        <w:ind w:left="1440" w:hanging="360"/>
+      </w:pPr>
+      <w:rPr>
+        <w:u w:val="none"/>
+      </w:rPr>
+    </w:lvl>
+    <w:lvl w:ilvl="2">
+      <w:start w:val="1"/>
+      <w:numFmt w:val="lowerRoman"/>
+      <w:lvlText w:val="%3)"/>
+      <w:lvlJc w:val="right"/>
+      <w:pPr>
+        <w:ind w:left="2160" w:hanging="360"/>
+      </w:pPr>
+      <w:rPr>
+        <w:u w:val="none"/>
+      </w:rPr>
+    </w:lvl>
+    <w:lvl w:ilvl="3">
+      <w:start w:val="1"/>
+      <w:numFmt w:val="decimal"/>
+      <w:lvlText w:val="(%4)"/>
+      <w:lvlJc w:val="left"/>
+      <w:pPr>
+        <w:ind w:left="2880" w:hanging="360"/>
+      </w:pPr>
+      <w:rPr>
+        <w:u w:val="none"/>
+      </w:rPr>
+    </w:lvl>
+    <w:lvl w:ilvl="4">
+      <w:start w:val="1"/>
+      <w:numFmt w:val="lowerLetter"/>
+      <w:lvlText w:val="(%5)"/>
+      <w:lvlJc w:val="left"/>
+      <w:pPr>
+        <w:ind w:left="3600" w:hanging="360"/>
+      </w:pPr>
+      <w:rPr>
+        <w:u w:val="none"/>
+      </w:rPr>
+    </w:lvl>
+    <w:lvl w:ilvl="5">
+      <w:start w:val="1"/>
+      <w:numFmt w:val="lowerRoman"/>
+      <w:lvlText w:val="(%6)"/>
+      <w:lvlJc w:val="right"/>
+      <w:pPr>
+        <w:ind w:left="4320" w:hanging="360"/>
+      </w:pPr>
+      <w:rPr>
+        <w:u w:val="none"/>
+      </w:rPr>
+    </w:lvl>
+    <w:lvl w:ilvl="6">
+      <w:start w:val="1"/>
+      <w:numFmt w:val="decimal"/>
+      <w:lvlText w:val="%7."/>
+      <w:lvlJc w:val="left"/>
+      <w:pPr>
+        <w:ind w:left="5040" w:hanging="360"/>
+      </w:pPr>
+      <w:rPr>
+        <w:u w:val="none"/>
+      </w:rPr>
+    </w:lvl>
+    <w:lvl w:ilvl="7">
+      <w:start w:val="1"/>
+      <w:numFmt w:val="lowerLetter"/>
+      <w:lvlText w:val="%8."/>
+      <w:lvlJc w:val="left"/>
+      <w:pPr>
+        <w:ind w:left="5760" w:hanging="360"/>
+      </w:pPr>
+      <w:rPr>
+        <w:u w:val="none"/>
+      </w:rPr>
+    </w:lvl>
+    <w:lvl w:ilvl="8">
+      <w:start w:val="1"/>
+      <w:numFmt w:val="lowerRoman"/>
+      <w:lvlText w:val="%9."/>
+      <w:lvlJc w:val="right"/>
+      <w:pPr>
+        <w:ind w:left="6480" w:hanging="360"/>
+      </w:pPr>
+      <w:rPr>
+        <w:u w:val="none"/>
+      </w:rPr>
+    </w:lvl>
+  </w:abstractNum>
+  <w:abstractNum w:abstractNumId="5">
+    <w:lvl w:ilvl="0">
+      <w:start w:val="1"/>
+      <w:numFmt w:val="decimal"/>
+      <w:lvlText w:val="%1)"/>
+      <w:lvlJc w:val="left"/>
+      <w:pPr>
+        <w:ind w:left="720" w:hanging="360"/>
+      </w:pPr>
+      <w:rPr>
+        <w:u w:val="none"/>
+      </w:rPr>
+    </w:lvl>
+    <w:lvl w:ilvl="1">
+      <w:start w:val="1"/>
+      <w:numFmt w:val="lowerLetter"/>
+      <w:lvlText w:val="%2)"/>
+      <w:lvlJc w:val="left"/>
+      <w:pPr>
+        <w:ind w:left="1440" w:hanging="360"/>
+      </w:pPr>
+      <w:rPr>
+        <w:u w:val="none"/>
+      </w:rPr>
+    </w:lvl>
+    <w:lvl w:ilvl="2">
+      <w:start w:val="1"/>
+      <w:numFmt w:val="lowerRoman"/>
+      <w:lvlText w:val="%3)"/>
+      <w:lvlJc w:val="right"/>
+      <w:pPr>
+        <w:ind w:left="2160" w:hanging="360"/>
+      </w:pPr>
+      <w:rPr>
+        <w:u w:val="none"/>
+      </w:rPr>
+    </w:lvl>
+    <w:lvl w:ilvl="3">
+      <w:start w:val="1"/>
+      <w:numFmt w:val="decimal"/>
+      <w:lvlText w:val="(%4)"/>
+      <w:lvlJc w:val="left"/>
+      <w:pPr>
+        <w:ind w:left="2880" w:hanging="360"/>
+      </w:pPr>
+      <w:rPr>
+        <w:u w:val="none"/>
+      </w:rPr>
+    </w:lvl>
+    <w:lvl w:ilvl="4">
+      <w:start w:val="1"/>
+      <w:numFmt w:val="lowerLetter"/>
+      <w:lvlText w:val="(%5)"/>
+      <w:lvlJc w:val="left"/>
+      <w:pPr>
+        <w:ind w:left="3600" w:hanging="360"/>
+      </w:pPr>
+      <w:rPr>
+        <w:u w:val="none"/>
+      </w:rPr>
+    </w:lvl>
+    <w:lvl w:ilvl="5">
+      <w:start w:val="1"/>
+      <w:numFmt w:val="lowerRoman"/>
+      <w:lvlText w:val="(%6)"/>
+      <w:lvlJc w:val="right"/>
+      <w:pPr>
+        <w:ind w:left="4320" w:hanging="360"/>
+      </w:pPr>
+      <w:rPr>
+        <w:u w:val="none"/>
+      </w:rPr>
+    </w:lvl>
+    <w:lvl w:ilvl="6">
+      <w:start w:val="1"/>
+      <w:numFmt w:val="decimal"/>
+      <w:lvlText w:val="%7."/>
+      <w:lvlJc w:val="left"/>
+      <w:pPr>
+        <w:ind w:left="5040" w:hanging="360"/>
+      </w:pPr>
+      <w:rPr>
+        <w:u w:val="none"/>
+      </w:rPr>
+    </w:lvl>
+    <w:lvl w:ilvl="7">
+      <w:start w:val="1"/>
+      <w:numFmt w:val="lowerLetter"/>
+      <w:lvlText w:val="%8."/>
+      <w:lvlJc w:val="left"/>
+      <w:pPr>
+        <w:ind w:left="5760" w:hanging="360"/>
+      </w:pPr>
+      <w:rPr>
+        <w:u w:val="none"/>
+      </w:rPr>
+    </w:lvl>
+    <w:lvl w:ilvl="8">
+      <w:start w:val="1"/>
+      <w:numFmt w:val="lowerRoman"/>
+      <w:lvlText w:val="%9."/>
+      <w:lvlJc w:val="right"/>
+      <w:pPr>
+        <w:ind w:left="6480" w:hanging="360"/>
+      </w:pPr>
+      <w:rPr>
+        <w:u w:val="none"/>
+      </w:rPr>
+    </w:lvl>
+  </w:abstractNum>
+  <w:abstractNum w:abstractNumId="6">
     <w:lvl w:ilvl="0">
       <w:start w:val="1"/>
       <w:numFmt w:val="bullet"/>
@@ -2165,6 +4748,226 @@
       <w:numFmt w:val="bullet"/>
       <w:lvlText w:val="■"/>
       <w:lvlJc w:val="left"/>
+      <w:pPr>
+        <w:ind w:left="6480" w:hanging="360"/>
+      </w:pPr>
+      <w:rPr>
+        <w:u w:val="none"/>
+      </w:rPr>
+    </w:lvl>
+  </w:abstractNum>
+  <w:abstractNum w:abstractNumId="7">
+    <w:lvl w:ilvl="0">
+      <w:start w:val="1"/>
+      <w:numFmt w:val="decimal"/>
+      <w:lvlText w:val="%1)"/>
+      <w:lvlJc w:val="left"/>
+      <w:pPr>
+        <w:ind w:left="720" w:hanging="360"/>
+      </w:pPr>
+      <w:rPr>
+        <w:u w:val="none"/>
+      </w:rPr>
+    </w:lvl>
+    <w:lvl w:ilvl="1">
+      <w:start w:val="1"/>
+      <w:numFmt w:val="lowerLetter"/>
+      <w:lvlText w:val="%2)"/>
+      <w:lvlJc w:val="left"/>
+      <w:pPr>
+        <w:ind w:left="1440" w:hanging="360"/>
+      </w:pPr>
+      <w:rPr>
+        <w:u w:val="none"/>
+      </w:rPr>
+    </w:lvl>
+    <w:lvl w:ilvl="2">
+      <w:start w:val="1"/>
+      <w:numFmt w:val="lowerRoman"/>
+      <w:lvlText w:val="%3)"/>
+      <w:lvlJc w:val="right"/>
+      <w:pPr>
+        <w:ind w:left="2160" w:hanging="360"/>
+      </w:pPr>
+      <w:rPr>
+        <w:u w:val="none"/>
+      </w:rPr>
+    </w:lvl>
+    <w:lvl w:ilvl="3">
+      <w:start w:val="1"/>
+      <w:numFmt w:val="decimal"/>
+      <w:lvlText w:val="(%4)"/>
+      <w:lvlJc w:val="left"/>
+      <w:pPr>
+        <w:ind w:left="2880" w:hanging="360"/>
+      </w:pPr>
+      <w:rPr>
+        <w:u w:val="none"/>
+      </w:rPr>
+    </w:lvl>
+    <w:lvl w:ilvl="4">
+      <w:start w:val="1"/>
+      <w:numFmt w:val="lowerLetter"/>
+      <w:lvlText w:val="(%5)"/>
+      <w:lvlJc w:val="left"/>
+      <w:pPr>
+        <w:ind w:left="3600" w:hanging="360"/>
+      </w:pPr>
+      <w:rPr>
+        <w:u w:val="none"/>
+      </w:rPr>
+    </w:lvl>
+    <w:lvl w:ilvl="5">
+      <w:start w:val="1"/>
+      <w:numFmt w:val="lowerRoman"/>
+      <w:lvlText w:val="(%6)"/>
+      <w:lvlJc w:val="right"/>
+      <w:pPr>
+        <w:ind w:left="4320" w:hanging="360"/>
+      </w:pPr>
+      <w:rPr>
+        <w:u w:val="none"/>
+      </w:rPr>
+    </w:lvl>
+    <w:lvl w:ilvl="6">
+      <w:start w:val="1"/>
+      <w:numFmt w:val="decimal"/>
+      <w:lvlText w:val="%7."/>
+      <w:lvlJc w:val="left"/>
+      <w:pPr>
+        <w:ind w:left="5040" w:hanging="360"/>
+      </w:pPr>
+      <w:rPr>
+        <w:u w:val="none"/>
+      </w:rPr>
+    </w:lvl>
+    <w:lvl w:ilvl="7">
+      <w:start w:val="1"/>
+      <w:numFmt w:val="lowerLetter"/>
+      <w:lvlText w:val="%8."/>
+      <w:lvlJc w:val="left"/>
+      <w:pPr>
+        <w:ind w:left="5760" w:hanging="360"/>
+      </w:pPr>
+      <w:rPr>
+        <w:u w:val="none"/>
+      </w:rPr>
+    </w:lvl>
+    <w:lvl w:ilvl="8">
+      <w:start w:val="1"/>
+      <w:numFmt w:val="lowerRoman"/>
+      <w:lvlText w:val="%9."/>
+      <w:lvlJc w:val="right"/>
+      <w:pPr>
+        <w:ind w:left="6480" w:hanging="360"/>
+      </w:pPr>
+      <w:rPr>
+        <w:u w:val="none"/>
+      </w:rPr>
+    </w:lvl>
+  </w:abstractNum>
+  <w:abstractNum w:abstractNumId="8">
+    <w:lvl w:ilvl="0">
+      <w:start w:val="1"/>
+      <w:numFmt w:val="decimal"/>
+      <w:lvlText w:val="%1)"/>
+      <w:lvlJc w:val="left"/>
+      <w:pPr>
+        <w:ind w:left="720" w:hanging="360"/>
+      </w:pPr>
+      <w:rPr>
+        <w:u w:val="none"/>
+      </w:rPr>
+    </w:lvl>
+    <w:lvl w:ilvl="1">
+      <w:start w:val="1"/>
+      <w:numFmt w:val="lowerLetter"/>
+      <w:lvlText w:val="%2)"/>
+      <w:lvlJc w:val="left"/>
+      <w:pPr>
+        <w:ind w:left="1440" w:hanging="360"/>
+      </w:pPr>
+      <w:rPr>
+        <w:u w:val="none"/>
+      </w:rPr>
+    </w:lvl>
+    <w:lvl w:ilvl="2">
+      <w:start w:val="1"/>
+      <w:numFmt w:val="lowerRoman"/>
+      <w:lvlText w:val="%3)"/>
+      <w:lvlJc w:val="right"/>
+      <w:pPr>
+        <w:ind w:left="2160" w:hanging="360"/>
+      </w:pPr>
+      <w:rPr>
+        <w:u w:val="none"/>
+      </w:rPr>
+    </w:lvl>
+    <w:lvl w:ilvl="3">
+      <w:start w:val="1"/>
+      <w:numFmt w:val="decimal"/>
+      <w:lvlText w:val="(%4)"/>
+      <w:lvlJc w:val="left"/>
+      <w:pPr>
+        <w:ind w:left="2880" w:hanging="360"/>
+      </w:pPr>
+      <w:rPr>
+        <w:u w:val="none"/>
+      </w:rPr>
+    </w:lvl>
+    <w:lvl w:ilvl="4">
+      <w:start w:val="1"/>
+      <w:numFmt w:val="lowerLetter"/>
+      <w:lvlText w:val="(%5)"/>
+      <w:lvlJc w:val="left"/>
+      <w:pPr>
+        <w:ind w:left="3600" w:hanging="360"/>
+      </w:pPr>
+      <w:rPr>
+        <w:u w:val="none"/>
+      </w:rPr>
+    </w:lvl>
+    <w:lvl w:ilvl="5">
+      <w:start w:val="1"/>
+      <w:numFmt w:val="lowerRoman"/>
+      <w:lvlText w:val="(%6)"/>
+      <w:lvlJc w:val="right"/>
+      <w:pPr>
+        <w:ind w:left="4320" w:hanging="360"/>
+      </w:pPr>
+      <w:rPr>
+        <w:u w:val="none"/>
+      </w:rPr>
+    </w:lvl>
+    <w:lvl w:ilvl="6">
+      <w:start w:val="1"/>
+      <w:numFmt w:val="decimal"/>
+      <w:lvlText w:val="%7."/>
+      <w:lvlJc w:val="left"/>
+      <w:pPr>
+        <w:ind w:left="5040" w:hanging="360"/>
+      </w:pPr>
+      <w:rPr>
+        <w:u w:val="none"/>
+      </w:rPr>
+    </w:lvl>
+    <w:lvl w:ilvl="7">
+      <w:start w:val="1"/>
+      <w:numFmt w:val="lowerLetter"/>
+      <w:lvlText w:val="%8."/>
+      <w:lvlJc w:val="left"/>
+      <w:pPr>
+        <w:ind w:left="5760" w:hanging="360"/>
+      </w:pPr>
+      <w:rPr>
+        <w:u w:val="none"/>
+      </w:rPr>
+    </w:lvl>
+    <w:lvl w:ilvl="8">
+      <w:start w:val="1"/>
+      <w:numFmt w:val="lowerRoman"/>
+      <w:lvlText w:val="%9."/>
+      <w:lvlJc w:val="right"/>
       <w:pPr>
         <w:ind w:left="6480" w:hanging="360"/>
       </w:pPr>
@@ -2178,6 +4981,24 @@
   </w:num>
   <w:num w:numId="2">
     <w:abstractNumId w:val="2"/>
+  </w:num>
+  <w:num w:numId="3">
+    <w:abstractNumId w:val="3"/>
+  </w:num>
+  <w:num w:numId="4">
+    <w:abstractNumId w:val="4"/>
+  </w:num>
+  <w:num w:numId="5">
+    <w:abstractNumId w:val="5"/>
+  </w:num>
+  <w:num w:numId="6">
+    <w:abstractNumId w:val="6"/>
+  </w:num>
+  <w:num w:numId="7">
+    <w:abstractNumId w:val="7"/>
+  </w:num>
+  <w:num w:numId="8">
+    <w:abstractNumId w:val="8"/>
   </w:num>
 </w:numbering>
 </file>

</xml_diff>